<commit_message>
Add country dir- indir- decomposition plots
</commit_message>
<xml_diff>
--- a/Mplus/Output.docx
+++ b/Mplus/Output.docx
@@ -12,33 +12,6 @@
         <w:rPr>
           <w:rFonts w:ascii="Fira Code" w:hAnsi="Fira Code"/>
         </w:rPr>
-        <w:t>STANDARDIZED MODEL RESULTS</w:t>
-      </w:r>
-    </w:p>
-    <w:p>
-      <w:pPr>
-        <w:rPr>
-          <w:rFonts w:ascii="Fira Code" w:hAnsi="Fira Code"/>
-        </w:rPr>
-      </w:pPr>
-    </w:p>
-    <w:p>
-      <w:pPr>
-        <w:rPr>
-          <w:rFonts w:ascii="Fira Code" w:hAnsi="Fira Code"/>
-        </w:rPr>
-      </w:pPr>
-    </w:p>
-    <w:p>
-      <w:pPr>
-        <w:rPr>
-          <w:rFonts w:ascii="Fira Code" w:hAnsi="Fira Code"/>
-        </w:rPr>
-      </w:pPr>
-      <w:r>
-        <w:rPr>
-          <w:rFonts w:ascii="Fira Code" w:hAnsi="Fira Code"/>
-        </w:rPr>
         <w:t>STDYX Standardization</w:t>
       </w:r>
     </w:p>
@@ -125,33 +98,33 @@
         <w:rPr>
           <w:rFonts w:ascii="Fira Code" w:hAnsi="Fira Code"/>
         </w:rPr>
-        <w:t xml:space="preserve">    FLSCHOOL           0.284      0.017     16.643      0.000      0.000</w:t>
-      </w:r>
-    </w:p>
-    <w:p>
-      <w:pPr>
-        <w:rPr>
-          <w:rFonts w:ascii="Fira Code" w:hAnsi="Fira Code"/>
-        </w:rPr>
-      </w:pPr>
-      <w:r>
-        <w:rPr>
-          <w:rFonts w:ascii="Fira Code" w:hAnsi="Fira Code"/>
-        </w:rPr>
-        <w:t xml:space="preserve">    NOBULLY            0.056      0.005     10.394      0.000      0.001</w:t>
-      </w:r>
-    </w:p>
-    <w:p>
-      <w:pPr>
-        <w:rPr>
-          <w:rFonts w:ascii="Fira Code" w:hAnsi="Fira Code"/>
-        </w:rPr>
-      </w:pPr>
-      <w:r>
-        <w:rPr>
-          <w:rFonts w:ascii="Fira Code" w:hAnsi="Fira Code"/>
-        </w:rPr>
-        <w:t xml:space="preserve">    FLFAMILY           0.115      0.010     11.624      0.000      0.000</w:t>
+        <w:t xml:space="preserve">    FLSCHOOL           0.280      0.017     16.041      0.000      0.000</w:t>
+      </w:r>
+    </w:p>
+    <w:p>
+      <w:pPr>
+        <w:rPr>
+          <w:rFonts w:ascii="Fira Code" w:hAnsi="Fira Code"/>
+        </w:rPr>
+      </w:pPr>
+      <w:r>
+        <w:rPr>
+          <w:rFonts w:ascii="Fira Code" w:hAnsi="Fira Code"/>
+        </w:rPr>
+        <w:t xml:space="preserve">    NOBULLY            0.056      0.005     10.601      0.000      0.001</w:t>
+      </w:r>
+    </w:p>
+    <w:p>
+      <w:pPr>
+        <w:rPr>
+          <w:rFonts w:ascii="Fira Code" w:hAnsi="Fira Code"/>
+        </w:rPr>
+      </w:pPr>
+      <w:r>
+        <w:rPr>
+          <w:rFonts w:ascii="Fira Code" w:hAnsi="Fira Code"/>
+        </w:rPr>
+        <w:t xml:space="preserve">    FLFAMILY           0.127      0.012     10.577      0.000      0.000</w:t>
       </w:r>
     </w:p>
     <w:p>
@@ -184,33 +157,33 @@
         <w:rPr>
           <w:rFonts w:ascii="Fira Code" w:hAnsi="Fira Code"/>
         </w:rPr>
-        <w:t xml:space="preserve">    FLSCHOOL           0.163      0.008     20.202      0.000      0.000</w:t>
-      </w:r>
-    </w:p>
-    <w:p>
-      <w:pPr>
-        <w:rPr>
-          <w:rFonts w:ascii="Fira Code" w:hAnsi="Fira Code"/>
-        </w:rPr>
-      </w:pPr>
-      <w:r>
-        <w:rPr>
-          <w:rFonts w:ascii="Fira Code" w:hAnsi="Fira Code"/>
-        </w:rPr>
-        <w:t xml:space="preserve">    NOBULLY            0.009      0.010      0.891      0.373      0.000</w:t>
-      </w:r>
-    </w:p>
-    <w:p>
-      <w:pPr>
-        <w:rPr>
-          <w:rFonts w:ascii="Fira Code" w:hAnsi="Fira Code"/>
-        </w:rPr>
-      </w:pPr>
-      <w:r>
-        <w:rPr>
-          <w:rFonts w:ascii="Fira Code" w:hAnsi="Fira Code"/>
-        </w:rPr>
-        <w:t xml:space="preserve">    FLFAMILY           0.152      0.008     19.068      0.000      0.000</w:t>
+        <w:t xml:space="preserve">    FLSCHOOL           0.160      0.008     20.401      0.000      0.000</w:t>
+      </w:r>
+    </w:p>
+    <w:p>
+      <w:pPr>
+        <w:rPr>
+          <w:rFonts w:ascii="Fira Code" w:hAnsi="Fira Code"/>
+        </w:rPr>
+      </w:pPr>
+      <w:r>
+        <w:rPr>
+          <w:rFonts w:ascii="Fira Code" w:hAnsi="Fira Code"/>
+        </w:rPr>
+        <w:t xml:space="preserve">    NOBULLY            0.009      0.010      0.929      0.353      0.000</w:t>
+      </w:r>
+    </w:p>
+    <w:p>
+      <w:pPr>
+        <w:rPr>
+          <w:rFonts w:ascii="Fira Code" w:hAnsi="Fira Code"/>
+        </w:rPr>
+      </w:pPr>
+      <w:r>
+        <w:rPr>
+          <w:rFonts w:ascii="Fira Code" w:hAnsi="Fira Code"/>
+        </w:rPr>
+        <w:t xml:space="preserve">    FLFAMILY           0.159      0.008     19.159      0.000      0.000</w:t>
       </w:r>
     </w:p>
     <w:p>
@@ -243,111 +216,111 @@
         <w:rPr>
           <w:rFonts w:ascii="Fira Code" w:hAnsi="Fira Code"/>
         </w:rPr>
-        <w:t xml:space="preserve">    FCFMLRTY           0.195      0.013     15.143      0.000      0.048</w:t>
-      </w:r>
-    </w:p>
-    <w:p>
-      <w:pPr>
-        <w:rPr>
-          <w:rFonts w:ascii="Fira Code" w:hAnsi="Fira Code"/>
-        </w:rPr>
-      </w:pPr>
-      <w:r>
-        <w:rPr>
-          <w:rFonts w:ascii="Fira Code" w:hAnsi="Fira Code"/>
-        </w:rPr>
-        <w:t xml:space="preserve">    FLCONFIN           0.083      0.010      7.957      0.000      0.102</w:t>
-      </w:r>
-    </w:p>
-    <w:p>
-      <w:pPr>
-        <w:rPr>
-          <w:rFonts w:ascii="Fira Code" w:hAnsi="Fira Code"/>
-        </w:rPr>
-      </w:pPr>
-      <w:r>
-        <w:rPr>
-          <w:rFonts w:ascii="Fira Code" w:hAnsi="Fira Code"/>
-        </w:rPr>
-        <w:t xml:space="preserve">    FLSCHOOL          -0.074      0.015     -4.943      0.000      0.029</w:t>
-      </w:r>
-    </w:p>
-    <w:p>
-      <w:pPr>
-        <w:rPr>
-          <w:rFonts w:ascii="Fira Code" w:hAnsi="Fira Code"/>
-        </w:rPr>
-      </w:pPr>
-      <w:r>
-        <w:rPr>
-          <w:rFonts w:ascii="Fira Code" w:hAnsi="Fira Code"/>
-        </w:rPr>
-        <w:t xml:space="preserve">    NOBULLY            0.069      0.009      7.761      0.000      0.234</w:t>
-      </w:r>
-    </w:p>
-    <w:p>
-      <w:pPr>
-        <w:rPr>
-          <w:rFonts w:ascii="Fira Code" w:hAnsi="Fira Code"/>
-        </w:rPr>
-      </w:pPr>
-      <w:r>
-        <w:rPr>
-          <w:rFonts w:ascii="Fira Code" w:hAnsi="Fira Code"/>
-        </w:rPr>
-        <w:t xml:space="preserve">    FLFAMILY          -0.006      0.013     -0.444      0.657      0.057</w:t>
-      </w:r>
-    </w:p>
-    <w:p>
-      <w:pPr>
-        <w:rPr>
-          <w:rFonts w:ascii="Fira Code" w:hAnsi="Fira Code"/>
-        </w:rPr>
-      </w:pPr>
-      <w:r>
-        <w:rPr>
-          <w:rFonts w:ascii="Fira Code" w:hAnsi="Fira Code"/>
-        </w:rPr>
-        <w:t xml:space="preserve">    MALE               0.024      0.011      2.112      0.035      0.067</w:t>
-      </w:r>
-    </w:p>
-    <w:p>
-      <w:pPr>
-        <w:rPr>
-          <w:rFonts w:ascii="Fira Code" w:hAnsi="Fira Code"/>
-        </w:rPr>
-      </w:pPr>
-      <w:r>
-        <w:rPr>
-          <w:rFonts w:ascii="Fira Code" w:hAnsi="Fira Code"/>
-        </w:rPr>
-        <w:t xml:space="preserve">    IMMI1GEN          -0.038      0.014     -2.703      0.007      0.024</w:t>
-      </w:r>
-    </w:p>
-    <w:p>
-      <w:pPr>
-        <w:rPr>
-          <w:rFonts w:ascii="Fira Code" w:hAnsi="Fira Code"/>
-        </w:rPr>
-      </w:pPr>
-      <w:r>
-        <w:rPr>
-          <w:rFonts w:ascii="Fira Code" w:hAnsi="Fira Code"/>
-        </w:rPr>
-        <w:t xml:space="preserve">    IMMI2GEN          -0.020      0.011     -1.855      0.064      0.073</w:t>
-      </w:r>
-    </w:p>
-    <w:p>
-      <w:pPr>
-        <w:rPr>
-          <w:rFonts w:ascii="Fira Code" w:hAnsi="Fira Code"/>
-        </w:rPr>
-      </w:pPr>
-      <w:r>
-        <w:rPr>
-          <w:rFonts w:ascii="Fira Code" w:hAnsi="Fira Code"/>
-        </w:rPr>
-        <w:t xml:space="preserve">    ESCS               0.209      0.019     10.869      0.000      0.016</w:t>
+        <w:t xml:space="preserve">    FCFMLRTY           0.195      0.013     15.139      0.000      0.049</w:t>
+      </w:r>
+    </w:p>
+    <w:p>
+      <w:pPr>
+        <w:rPr>
+          <w:rFonts w:ascii="Fira Code" w:hAnsi="Fira Code"/>
+        </w:rPr>
+      </w:pPr>
+      <w:r>
+        <w:rPr>
+          <w:rFonts w:ascii="Fira Code" w:hAnsi="Fira Code"/>
+        </w:rPr>
+        <w:t xml:space="preserve">    FLCONFIN           0.082      0.010      7.868      0.000      0.098</w:t>
+      </w:r>
+    </w:p>
+    <w:p>
+      <w:pPr>
+        <w:rPr>
+          <w:rFonts w:ascii="Fira Code" w:hAnsi="Fira Code"/>
+        </w:rPr>
+      </w:pPr>
+      <w:r>
+        <w:rPr>
+          <w:rFonts w:ascii="Fira Code" w:hAnsi="Fira Code"/>
+        </w:rPr>
+        <w:t xml:space="preserve">    FLSCHOOL          -0.074      0.015     -5.002      0.000      0.029</w:t>
+      </w:r>
+    </w:p>
+    <w:p>
+      <w:pPr>
+        <w:rPr>
+          <w:rFonts w:ascii="Fira Code" w:hAnsi="Fira Code"/>
+        </w:rPr>
+      </w:pPr>
+      <w:r>
+        <w:rPr>
+          <w:rFonts w:ascii="Fira Code" w:hAnsi="Fira Code"/>
+        </w:rPr>
+        <w:t xml:space="preserve">    NOBULLY            0.068      0.009      7.744      0.000      0.238</w:t>
+      </w:r>
+    </w:p>
+    <w:p>
+      <w:pPr>
+        <w:rPr>
+          <w:rFonts w:ascii="Fira Code" w:hAnsi="Fira Code"/>
+        </w:rPr>
+      </w:pPr>
+      <w:r>
+        <w:rPr>
+          <w:rFonts w:ascii="Fira Code" w:hAnsi="Fira Code"/>
+        </w:rPr>
+        <w:t xml:space="preserve">    FLFAMILY          -0.003      0.013     -0.267      0.790      0.054</w:t>
+      </w:r>
+    </w:p>
+    <w:p>
+      <w:pPr>
+        <w:rPr>
+          <w:rFonts w:ascii="Fira Code" w:hAnsi="Fira Code"/>
+        </w:rPr>
+      </w:pPr>
+      <w:r>
+        <w:rPr>
+          <w:rFonts w:ascii="Fira Code" w:hAnsi="Fira Code"/>
+        </w:rPr>
+        <w:t xml:space="preserve">    MALE               0.023      0.012      1.991      0.046      0.067</w:t>
+      </w:r>
+    </w:p>
+    <w:p>
+      <w:pPr>
+        <w:rPr>
+          <w:rFonts w:ascii="Fira Code" w:hAnsi="Fira Code"/>
+        </w:rPr>
+      </w:pPr>
+      <w:r>
+        <w:rPr>
+          <w:rFonts w:ascii="Fira Code" w:hAnsi="Fira Code"/>
+        </w:rPr>
+        <w:t xml:space="preserve">    IMMI1GEN          -0.039      0.014     -2.825      0.005      0.025</w:t>
+      </w:r>
+    </w:p>
+    <w:p>
+      <w:pPr>
+        <w:rPr>
+          <w:rFonts w:ascii="Fira Code" w:hAnsi="Fira Code"/>
+        </w:rPr>
+      </w:pPr>
+      <w:r>
+        <w:rPr>
+          <w:rFonts w:ascii="Fira Code" w:hAnsi="Fira Code"/>
+        </w:rPr>
+        <w:t xml:space="preserve">    IMMI2GEN          -0.021      0.011     -1.957      0.050      0.074</w:t>
+      </w:r>
+    </w:p>
+    <w:p>
+      <w:pPr>
+        <w:rPr>
+          <w:rFonts w:ascii="Fira Code" w:hAnsi="Fira Code"/>
+        </w:rPr>
+      </w:pPr>
+      <w:r>
+        <w:rPr>
+          <w:rFonts w:ascii="Fira Code" w:hAnsi="Fira Code"/>
+        </w:rPr>
+        <w:t xml:space="preserve">    ESCS               0.208      0.019     11.119      0.000      0.019</w:t>
       </w:r>
     </w:p>
     <w:p>
@@ -380,20 +353,20 @@
         <w:rPr>
           <w:rFonts w:ascii="Fira Code" w:hAnsi="Fira Code"/>
         </w:rPr>
-        <w:t xml:space="preserve">    NOBULLY           -0.047      0.010     -4.775      0.000      0.000</w:t>
-      </w:r>
-    </w:p>
-    <w:p>
-      <w:pPr>
-        <w:rPr>
-          <w:rFonts w:ascii="Fira Code" w:hAnsi="Fira Code"/>
-        </w:rPr>
-      </w:pPr>
-      <w:r>
-        <w:rPr>
-          <w:rFonts w:ascii="Fira Code" w:hAnsi="Fira Code"/>
-        </w:rPr>
-        <w:t xml:space="preserve">    FLFAMILY           0.233      0.013     18.517      0.000      0.000</w:t>
+        <w:t xml:space="preserve">    NOBULLY           -0.047      0.010     -4.821      0.000      0.000</w:t>
+      </w:r>
+    </w:p>
+    <w:p>
+      <w:pPr>
+        <w:rPr>
+          <w:rFonts w:ascii="Fira Code" w:hAnsi="Fira Code"/>
+        </w:rPr>
+      </w:pPr>
+      <w:r>
+        <w:rPr>
+          <w:rFonts w:ascii="Fira Code" w:hAnsi="Fira Code"/>
+        </w:rPr>
+        <w:t xml:space="preserve">    FLFAMILY           0.228      0.012     19.813      0.000      0.000</w:t>
       </w:r>
     </w:p>
     <w:p>
@@ -434,7 +407,7 @@
         <w:rPr>
           <w:rFonts w:ascii="Fira Code" w:hAnsi="Fira Code"/>
         </w:rPr>
-        <w:t xml:space="preserve">    FLFAMILY          -0.032      0.007     -4.646      0.000      0.000</w:t>
+        <w:t xml:space="preserve">    FLFAMILY          -0.032      0.007     -4.773      0.000      0.000</w:t>
       </w:r>
     </w:p>
     <w:p>
@@ -467,7 +440,73 @@
         <w:rPr>
           <w:rFonts w:ascii="Fira Code" w:hAnsi="Fira Code"/>
         </w:rPr>
-        <w:t xml:space="preserve">    FLCONFIN           0.207      0.013     16.196      0.000      0.000</w:t>
+        <w:t xml:space="preserve">    FLCONFIN           0.205      0.013     16.336      0.000      0.000</w:t>
+      </w:r>
+    </w:p>
+    <w:p>
+      <w:pPr>
+        <w:rPr>
+          <w:rFonts w:ascii="Fira Code" w:hAnsi="Fira Code"/>
+        </w:rPr>
+      </w:pPr>
+    </w:p>
+    <w:p>
+      <w:pPr>
+        <w:rPr>
+          <w:rFonts w:ascii="Fira Code" w:hAnsi="Fira Code"/>
+        </w:rPr>
+      </w:pPr>
+      <w:r>
+        <w:rPr>
+          <w:rFonts w:ascii="Fira Code" w:hAnsi="Fira Code"/>
+        </w:rPr>
+        <w:t xml:space="preserve"> FLFAMILY WITH</w:t>
+      </w:r>
+    </w:p>
+    <w:p>
+      <w:pPr>
+        <w:rPr>
+          <w:rFonts w:ascii="Fira Code" w:hAnsi="Fira Code"/>
+        </w:rPr>
+      </w:pPr>
+      <w:r>
+        <w:rPr>
+          <w:rFonts w:ascii="Fira Code" w:hAnsi="Fira Code"/>
+        </w:rPr>
+        <w:t xml:space="preserve">    ESCS               0.098      0.017      5.759      0.000      0.000</w:t>
+      </w:r>
+    </w:p>
+    <w:p>
+      <w:pPr>
+        <w:rPr>
+          <w:rFonts w:ascii="Fira Code" w:hAnsi="Fira Code"/>
+        </w:rPr>
+      </w:pPr>
+    </w:p>
+    <w:p>
+      <w:pPr>
+        <w:rPr>
+          <w:rFonts w:ascii="Fira Code" w:hAnsi="Fira Code"/>
+        </w:rPr>
+      </w:pPr>
+      <w:r>
+        <w:rPr>
+          <w:rFonts w:ascii="Fira Code" w:hAnsi="Fira Code"/>
+        </w:rPr>
+        <w:t xml:space="preserve"> Means</w:t>
+      </w:r>
+    </w:p>
+    <w:p>
+      <w:pPr>
+        <w:rPr>
+          <w:rFonts w:ascii="Fira Code" w:hAnsi="Fira Code"/>
+        </w:rPr>
+      </w:pPr>
+      <w:r>
+        <w:rPr>
+          <w:rFonts w:ascii="Fira Code" w:hAnsi="Fira Code"/>
+        </w:rPr>
+        <w:t xml:space="preserve">    ESCS              -0.236      0.103     -2.297      0.022      0.000</w:t>
       </w:r>
     </w:p>
     <w:p>
@@ -500,20 +539,20 @@
         <w:rPr>
           <w:rFonts w:ascii="Fira Code" w:hAnsi="Fira Code"/>
         </w:rPr>
-        <w:t xml:space="preserve">    FCFMLRTY           1.309      0.050     25.981      0.000      0.000</w:t>
-      </w:r>
-    </w:p>
-    <w:p>
-      <w:pPr>
-        <w:rPr>
-          <w:rFonts w:ascii="Fira Code" w:hAnsi="Fira Code"/>
-        </w:rPr>
-      </w:pPr>
-      <w:r>
-        <w:rPr>
-          <w:rFonts w:ascii="Fira Code" w:hAnsi="Fira Code"/>
-        </w:rPr>
-        <w:t xml:space="preserve">    FLCONFIN          -0.073      0.052     -1.404      0.160      0.000</w:t>
+        <w:t xml:space="preserve">    FCFMLRTY           1.308      0.050     26.044      0.000      0.000</w:t>
+      </w:r>
+    </w:p>
+    <w:p>
+      <w:pPr>
+        <w:rPr>
+          <w:rFonts w:ascii="Fira Code" w:hAnsi="Fira Code"/>
+        </w:rPr>
+      </w:pPr>
+      <w:r>
+        <w:rPr>
+          <w:rFonts w:ascii="Fira Code" w:hAnsi="Fira Code"/>
+        </w:rPr>
+        <w:t xml:space="preserve">    FLCONFIN          -0.074      0.052     -1.425      0.154      0.000</w:t>
       </w:r>
     </w:p>
     <w:p>
@@ -623,6 +662,33 @@
           <w:rFonts w:ascii="Fira Code" w:hAnsi="Fira Code"/>
         </w:rPr>
       </w:pPr>
+      <w:r>
+        <w:rPr>
+          <w:rFonts w:ascii="Fira Code" w:hAnsi="Fira Code"/>
+        </w:rPr>
+        <w:t xml:space="preserve">    ESCS               1.000      </w:t>
+      </w:r>
+      <w:proofErr w:type="gramStart"/>
+      <w:r>
+        <w:rPr>
+          <w:rFonts w:ascii="Fira Code" w:hAnsi="Fira Code"/>
+        </w:rPr>
+        <w:t>0.000  *</w:t>
+      </w:r>
+      <w:proofErr w:type="gramEnd"/>
+      <w:r>
+        <w:rPr>
+          <w:rFonts w:ascii="Fira Code" w:hAnsi="Fira Code"/>
+        </w:rPr>
+        <w:t>********      0.000      0.000</w:t>
+      </w:r>
+    </w:p>
+    <w:p>
+      <w:pPr>
+        <w:rPr>
+          <w:rFonts w:ascii="Fira Code" w:hAnsi="Fira Code"/>
+        </w:rPr>
+      </w:pPr>
     </w:p>
     <w:p>
       <w:pPr>
@@ -647,33 +713,33 @@
         <w:rPr>
           <w:rFonts w:ascii="Fira Code" w:hAnsi="Fira Code"/>
         </w:rPr>
-        <w:t xml:space="preserve">    FLIT               0.900      0.009    101.071      0.000      0.023</w:t>
-      </w:r>
-    </w:p>
-    <w:p>
-      <w:pPr>
-        <w:rPr>
-          <w:rFonts w:ascii="Fira Code" w:hAnsi="Fira Code"/>
-        </w:rPr>
-      </w:pPr>
-      <w:r>
-        <w:rPr>
-          <w:rFonts w:ascii="Fira Code" w:hAnsi="Fira Code"/>
-        </w:rPr>
-        <w:t xml:space="preserve">    FCFMLRTY           0.890      0.010     93.456      0.000      0.000</w:t>
-      </w:r>
-    </w:p>
-    <w:p>
-      <w:pPr>
-        <w:rPr>
-          <w:rFonts w:ascii="Fira Code" w:hAnsi="Fira Code"/>
-        </w:rPr>
-      </w:pPr>
-      <w:r>
-        <w:rPr>
-          <w:rFonts w:ascii="Fira Code" w:hAnsi="Fira Code"/>
-        </w:rPr>
-        <w:t xml:space="preserve">    FLCONFIN           0.939      0.005    191.800      0.000      0.000</w:t>
+        <w:t xml:space="preserve">    FLIT               0.900      0.009    105.321      0.000      0.027</w:t>
+      </w:r>
+    </w:p>
+    <w:p>
+      <w:pPr>
+        <w:rPr>
+          <w:rFonts w:ascii="Fira Code" w:hAnsi="Fira Code"/>
+        </w:rPr>
+      </w:pPr>
+      <w:r>
+        <w:rPr>
+          <w:rFonts w:ascii="Fira Code" w:hAnsi="Fira Code"/>
+        </w:rPr>
+        <w:t xml:space="preserve">    FCFMLRTY           0.888      0.010     91.947      0.000      0.000</w:t>
+      </w:r>
+    </w:p>
+    <w:p>
+      <w:pPr>
+        <w:rPr>
+          <w:rFonts w:ascii="Fira Code" w:hAnsi="Fira Code"/>
+        </w:rPr>
+      </w:pPr>
+      <w:r>
+        <w:rPr>
+          <w:rFonts w:ascii="Fira Code" w:hAnsi="Fira Code"/>
+        </w:rPr>
+        <w:t xml:space="preserve">    FLCONFIN           0.938      0.005    184.615      0.000      0.000</w:t>
       </w:r>
     </w:p>
     <w:p>
@@ -726,78 +792,79 @@
         <w:rPr>
           <w:rFonts w:ascii="Fira Code" w:hAnsi="Fira Code"/>
         </w:rPr>
-        <w:t xml:space="preserve">    FLSCHOOL          -0.329      0.055     -5.995      0.000      0.022</w:t>
-      </w:r>
-    </w:p>
-    <w:p>
-      <w:pPr>
-        <w:rPr>
-          <w:rFonts w:ascii="Fira Code" w:hAnsi="Fira Code"/>
-        </w:rPr>
-      </w:pPr>
-      <w:r>
-        <w:rPr>
-          <w:rFonts w:ascii="Fira Code" w:hAnsi="Fira Code"/>
-        </w:rPr>
-        <w:t xml:space="preserve">    NOBULLY            0.383      0.053      7.193      0.000      0.037</w:t>
-      </w:r>
-    </w:p>
-    <w:p>
-      <w:pPr>
-        <w:rPr>
-          <w:rFonts w:ascii="Fira Code" w:hAnsi="Fira Code"/>
-        </w:rPr>
-      </w:pPr>
-      <w:r>
-        <w:rPr>
-          <w:rFonts w:ascii="Fira Code" w:hAnsi="Fira Code"/>
-        </w:rPr>
-        <w:t xml:space="preserve">    FLFAMILY           0.011      0.052      0.208      0.835      0.022</w:t>
-      </w:r>
-    </w:p>
-    <w:p>
-      <w:pPr>
-        <w:rPr>
-          <w:rFonts w:ascii="Fira Code" w:hAnsi="Fira Code"/>
-        </w:rPr>
-      </w:pPr>
-      <w:r>
-        <w:rPr>
-          <w:rFonts w:ascii="Fira Code" w:hAnsi="Fira Code"/>
-        </w:rPr>
-        <w:t xml:space="preserve">    EDUSHORT          -0.186      0.042     -4.438      0.000      0.012</w:t>
-      </w:r>
-    </w:p>
-    <w:p>
-      <w:pPr>
-        <w:rPr>
-          <w:rFonts w:ascii="Fira Code" w:hAnsi="Fira Code"/>
-        </w:rPr>
-      </w:pPr>
-      <w:r>
-        <w:rPr>
-          <w:rFonts w:ascii="Fira Code" w:hAnsi="Fira Code"/>
-        </w:rPr>
-        <w:t xml:space="preserve">    STRATIO            0.008      0.075      0.111      0.912      0.002</w:t>
-      </w:r>
-    </w:p>
-    <w:p>
-      <w:pPr>
-        <w:rPr>
-          <w:rFonts w:ascii="Fira Code" w:hAnsi="Fira Code"/>
-        </w:rPr>
-      </w:pPr>
-    </w:p>
-    <w:p>
-      <w:pPr>
-        <w:rPr>
-          <w:rFonts w:ascii="Fira Code" w:hAnsi="Fira Code"/>
-        </w:rPr>
-      </w:pPr>
-      <w:r>
-        <w:rPr>
-          <w:rFonts w:ascii="Fira Code" w:hAnsi="Fira Code"/>
-        </w:rPr>
+        <w:t xml:space="preserve">    FLSCHOOL          -0.259      0.071     -3.636      0.000      0.012</w:t>
+      </w:r>
+    </w:p>
+    <w:p>
+      <w:pPr>
+        <w:rPr>
+          <w:rFonts w:ascii="Fira Code" w:hAnsi="Fira Code"/>
+        </w:rPr>
+      </w:pPr>
+      <w:r>
+        <w:rPr>
+          <w:rFonts w:ascii="Fira Code" w:hAnsi="Fira Code"/>
+        </w:rPr>
+        <w:t xml:space="preserve">    NOBULLY            0.441      0.065      6.822      0.000      0.022</w:t>
+      </w:r>
+    </w:p>
+    <w:p>
+      <w:pPr>
+        <w:rPr>
+          <w:rFonts w:ascii="Fira Code" w:hAnsi="Fira Code"/>
+        </w:rPr>
+      </w:pPr>
+      <w:r>
+        <w:rPr>
+          <w:rFonts w:ascii="Fira Code" w:hAnsi="Fira Code"/>
+        </w:rPr>
+        <w:t xml:space="preserve">    FLFAMILY          -0.164      0.053     -3.102      0.002      0.020</w:t>
+      </w:r>
+    </w:p>
+    <w:p>
+      <w:pPr>
+        <w:rPr>
+          <w:rFonts w:ascii="Fira Code" w:hAnsi="Fira Code"/>
+        </w:rPr>
+      </w:pPr>
+      <w:r>
+        <w:rPr>
+          <w:rFonts w:ascii="Fira Code" w:hAnsi="Fira Code"/>
+        </w:rPr>
+        <w:t xml:space="preserve">    EDUSHORT          -0.184      0.041     -4.479      0.000      0.010</w:t>
+      </w:r>
+    </w:p>
+    <w:p>
+      <w:pPr>
+        <w:rPr>
+          <w:rFonts w:ascii="Fira Code" w:hAnsi="Fira Code"/>
+        </w:rPr>
+      </w:pPr>
+      <w:r>
+        <w:rPr>
+          <w:rFonts w:ascii="Fira Code" w:hAnsi="Fira Code"/>
+        </w:rPr>
+        <w:t xml:space="preserve">    STRATIO            0.007      0.077      0.097      0.923      0.002</w:t>
+      </w:r>
+    </w:p>
+    <w:p>
+      <w:pPr>
+        <w:rPr>
+          <w:rFonts w:ascii="Fira Code" w:hAnsi="Fira Code"/>
+        </w:rPr>
+      </w:pPr>
+    </w:p>
+    <w:p>
+      <w:pPr>
+        <w:rPr>
+          <w:rFonts w:ascii="Fira Code" w:hAnsi="Fira Code"/>
+        </w:rPr>
+      </w:pPr>
+      <w:r>
+        <w:rPr>
+          <w:rFonts w:ascii="Fira Code" w:hAnsi="Fira Code"/>
+        </w:rPr>
+        <w:lastRenderedPageBreak/>
         <w:t xml:space="preserve"> FLSCHOOL WITH</w:t>
       </w:r>
     </w:p>
@@ -811,33 +878,33 @@
         <w:rPr>
           <w:rFonts w:ascii="Fira Code" w:hAnsi="Fira Code"/>
         </w:rPr>
-        <w:t xml:space="preserve">    NOBULLY           -0.373      0.061     -6.109      0.000      0.000</w:t>
-      </w:r>
-    </w:p>
-    <w:p>
-      <w:pPr>
-        <w:rPr>
-          <w:rFonts w:ascii="Fira Code" w:hAnsi="Fira Code"/>
-        </w:rPr>
-      </w:pPr>
-      <w:r>
-        <w:rPr>
-          <w:rFonts w:ascii="Fira Code" w:hAnsi="Fira Code"/>
-        </w:rPr>
-        <w:t xml:space="preserve">    FLFAMILY           0.134      0.108      1.241      0.215      0.000</w:t>
-      </w:r>
-    </w:p>
-    <w:p>
-      <w:pPr>
-        <w:rPr>
-          <w:rFonts w:ascii="Fira Code" w:hAnsi="Fira Code"/>
-        </w:rPr>
-      </w:pPr>
-      <w:r>
-        <w:rPr>
-          <w:rFonts w:ascii="Fira Code" w:hAnsi="Fira Code"/>
-        </w:rPr>
-        <w:t xml:space="preserve">    EDUSHORT           0.061      0.027      2.249      0.025      0.000</w:t>
+        <w:t xml:space="preserve">    NOBULLY           -0.368      0.064     -5.794      0.000      0.000</w:t>
+      </w:r>
+    </w:p>
+    <w:p>
+      <w:pPr>
+        <w:rPr>
+          <w:rFonts w:ascii="Fira Code" w:hAnsi="Fira Code"/>
+        </w:rPr>
+      </w:pPr>
+      <w:r>
+        <w:rPr>
+          <w:rFonts w:ascii="Fira Code" w:hAnsi="Fira Code"/>
+        </w:rPr>
+        <w:t xml:space="preserve">    FLFAMILY           0.267      0.084      3.194      0.001      0.000</w:t>
+      </w:r>
+    </w:p>
+    <w:p>
+      <w:pPr>
+        <w:rPr>
+          <w:rFonts w:ascii="Fira Code" w:hAnsi="Fira Code"/>
+        </w:rPr>
+      </w:pPr>
+      <w:r>
+        <w:rPr>
+          <w:rFonts w:ascii="Fira Code" w:hAnsi="Fira Code"/>
+        </w:rPr>
+        <w:t xml:space="preserve">    EDUSHORT           0.058      0.028      2.090      0.037      0.000</w:t>
       </w:r>
     </w:p>
     <w:p>
@@ -878,20 +945,20 @@
         <w:rPr>
           <w:rFonts w:ascii="Fira Code" w:hAnsi="Fira Code"/>
         </w:rPr>
-        <w:t xml:space="preserve">    FLFAMILY           0.265      0.084      3.156      0.002      0.000</w:t>
-      </w:r>
-    </w:p>
-    <w:p>
-      <w:pPr>
-        <w:rPr>
-          <w:rFonts w:ascii="Fira Code" w:hAnsi="Fira Code"/>
-        </w:rPr>
-      </w:pPr>
-      <w:r>
-        <w:rPr>
-          <w:rFonts w:ascii="Fira Code" w:hAnsi="Fira Code"/>
-        </w:rPr>
-        <w:t xml:space="preserve">    EDUSHORT          -0.052      0.043     -1.215      0.224      0.001</w:t>
+        <w:t xml:space="preserve">    FLFAMILY           0.156      0.076      2.049      0.041      0.001</w:t>
+      </w:r>
+    </w:p>
+    <w:p>
+      <w:pPr>
+        <w:rPr>
+          <w:rFonts w:ascii="Fira Code" w:hAnsi="Fira Code"/>
+        </w:rPr>
+      </w:pPr>
+      <w:r>
+        <w:rPr>
+          <w:rFonts w:ascii="Fira Code" w:hAnsi="Fira Code"/>
+        </w:rPr>
+        <w:t xml:space="preserve">    EDUSHORT          -0.049      0.042     -1.165      0.244      0.001</w:t>
       </w:r>
     </w:p>
     <w:p>
@@ -924,7 +991,7 @@
         <w:rPr>
           <w:rFonts w:ascii="Fira Code" w:hAnsi="Fira Code"/>
         </w:rPr>
-        <w:t xml:space="preserve">    EDUSHORT          -0.067      0.058     -1.171      0.241      0.000</w:t>
+        <w:t xml:space="preserve">    EDUSHORT           0.037      0.055      0.685      0.494      0.000</w:t>
       </w:r>
     </w:p>
     <w:p>
@@ -957,7 +1024,7 @@
         <w:rPr>
           <w:rFonts w:ascii="Fira Code" w:hAnsi="Fira Code"/>
         </w:rPr>
-        <w:t xml:space="preserve">    EDUSHORT           0.178      0.062      2.857      0.004      0.000</w:t>
+        <w:t xml:space="preserve">    EDUSHORT           0.178      0.062      2.856      0.004      0.000</w:t>
       </w:r>
     </w:p>
     <w:p>
@@ -1118,7 +1185,7 @@
         <w:rPr>
           <w:rFonts w:ascii="Fira Code" w:hAnsi="Fira Code"/>
         </w:rPr>
-        <w:t xml:space="preserve">    FLIT               0.600      0.044     13.677      0.000      0.023</w:t>
+        <w:t xml:space="preserve">    FLIT               0.577      0.046     12.495      0.000      0.029</w:t>
       </w:r>
     </w:p>
     <w:p>
@@ -1171,7 +1238,7 @@
         <w:rPr>
           <w:rFonts w:ascii="Fira Code" w:hAnsi="Fira Code"/>
         </w:rPr>
-        <w:t xml:space="preserve">    FKI                0.698      0.090      7.769      0.000      0.002</w:t>
+        <w:t xml:space="preserve">    FKI                0.699      0.089      7.815      0.000      0.002</w:t>
       </w:r>
     </w:p>
     <w:p>
@@ -1204,52 +1271,53 @@
         <w:rPr>
           <w:rFonts w:ascii="Fira Code" w:hAnsi="Fira Code"/>
         </w:rPr>
-        <w:t xml:space="preserve">    FLSCHOOL          -0.026      0.265     -0.097      0.923      0.000</w:t>
-      </w:r>
-    </w:p>
-    <w:p>
-      <w:pPr>
-        <w:rPr>
-          <w:rFonts w:ascii="Fira Code" w:hAnsi="Fira Code"/>
-        </w:rPr>
-      </w:pPr>
-      <w:r>
-        <w:rPr>
-          <w:rFonts w:ascii="Fira Code" w:hAnsi="Fira Code"/>
-        </w:rPr>
-        <w:t xml:space="preserve">    NOBULLY           -0.161      0.232     -0.694      0.488      0.000</w:t>
-      </w:r>
-    </w:p>
-    <w:p>
-      <w:pPr>
-        <w:rPr>
-          <w:rFonts w:ascii="Fira Code" w:hAnsi="Fira Code"/>
-        </w:rPr>
-      </w:pPr>
-      <w:r>
-        <w:rPr>
-          <w:rFonts w:ascii="Fira Code" w:hAnsi="Fira Code"/>
-        </w:rPr>
-        <w:t xml:space="preserve">    FLFAMILY           0.358      0.209      1.711      0.087      0.000</w:t>
-      </w:r>
-    </w:p>
-    <w:p>
-      <w:pPr>
-        <w:rPr>
-          <w:rFonts w:ascii="Fira Code" w:hAnsi="Fira Code"/>
-        </w:rPr>
-      </w:pPr>
-    </w:p>
-    <w:p>
-      <w:pPr>
-        <w:rPr>
-          <w:rFonts w:ascii="Fira Code" w:hAnsi="Fira Code"/>
-        </w:rPr>
-      </w:pPr>
-      <w:r>
-        <w:rPr>
-          <w:rFonts w:ascii="Fira Code" w:hAnsi="Fira Code"/>
-        </w:rPr>
+        <w:t xml:space="preserve">    FLSCHOOL          -0.031      0.266     -0.115      0.909      0.000</w:t>
+      </w:r>
+    </w:p>
+    <w:p>
+      <w:pPr>
+        <w:rPr>
+          <w:rFonts w:ascii="Fira Code" w:hAnsi="Fira Code"/>
+        </w:rPr>
+      </w:pPr>
+      <w:r>
+        <w:rPr>
+          <w:rFonts w:ascii="Fira Code" w:hAnsi="Fira Code"/>
+        </w:rPr>
+        <w:t xml:space="preserve">    NOBULLY           -0.161      0.232     -0.693      0.488      0.000</w:t>
+      </w:r>
+    </w:p>
+    <w:p>
+      <w:pPr>
+        <w:rPr>
+          <w:rFonts w:ascii="Fira Code" w:hAnsi="Fira Code"/>
+        </w:rPr>
+      </w:pPr>
+      <w:r>
+        <w:rPr>
+          <w:rFonts w:ascii="Fira Code" w:hAnsi="Fira Code"/>
+        </w:rPr>
+        <w:t xml:space="preserve">    FLFAMILY           0.307      0.188      1.637      0.102      0.000</w:t>
+      </w:r>
+    </w:p>
+    <w:p>
+      <w:pPr>
+        <w:rPr>
+          <w:rFonts w:ascii="Fira Code" w:hAnsi="Fira Code"/>
+        </w:rPr>
+      </w:pPr>
+    </w:p>
+    <w:p>
+      <w:pPr>
+        <w:rPr>
+          <w:rFonts w:ascii="Fira Code" w:hAnsi="Fira Code"/>
+        </w:rPr>
+      </w:pPr>
+      <w:r>
+        <w:rPr>
+          <w:rFonts w:ascii="Fira Code" w:hAnsi="Fira Code"/>
+        </w:rPr>
+        <w:lastRenderedPageBreak/>
         <w:t xml:space="preserve"> Intercepts</w:t>
       </w:r>
     </w:p>
@@ -1263,7 +1331,7 @@
         <w:rPr>
           <w:rFonts w:ascii="Fira Code" w:hAnsi="Fira Code"/>
         </w:rPr>
-        <w:t xml:space="preserve">    FLIT              10.728      1.780      6.026      0.000      0.001</w:t>
+        <w:t xml:space="preserve">    FLIT              10.731      1.777      6.040      0.000      0.001</w:t>
       </w:r>
     </w:p>
     <w:p>
@@ -1296,7 +1364,6 @@
         <w:rPr>
           <w:rFonts w:ascii="Fira Code" w:hAnsi="Fira Code"/>
         </w:rPr>
-        <w:lastRenderedPageBreak/>
         <w:t xml:space="preserve">    FLSCHOOL           1.000      </w:t>
       </w:r>
       <w:proofErr w:type="gramStart"/>
@@ -1399,7 +1466,7 @@
         <w:rPr>
           <w:rFonts w:ascii="Fira Code" w:hAnsi="Fira Code"/>
         </w:rPr>
-        <w:t>FLIT               0.513      0.125      4.084      0.000      0.002</w:t>
+        <w:t>FLIT               0.512      0.125      4.093      0.000      0.002</w:t>
       </w:r>
     </w:p>
     <w:p>
@@ -1432,189 +1499,189 @@
         <w:rPr>
           <w:rFonts w:ascii="Fira Code" w:hAnsi="Fira Code"/>
         </w:rPr>
-        <w:t xml:space="preserve">    TOTAL_A           -0.006      0.018     -0.309      0.757      0.000</w:t>
-      </w:r>
-    </w:p>
-    <w:p>
-      <w:pPr>
-        <w:rPr>
-          <w:rFonts w:ascii="Fira Code" w:hAnsi="Fira Code"/>
-        </w:rPr>
-      </w:pPr>
-      <w:r>
-        <w:rPr>
-          <w:rFonts w:ascii="Fira Code" w:hAnsi="Fira Code"/>
-        </w:rPr>
-        <w:t xml:space="preserve">    DIRECT_A          -0.078      0.016     -4.975      0.000      0.000</w:t>
-      </w:r>
-    </w:p>
-    <w:p>
-      <w:pPr>
-        <w:rPr>
-          <w:rFonts w:ascii="Fira Code" w:hAnsi="Fira Code"/>
-        </w:rPr>
-      </w:pPr>
-      <w:r>
-        <w:rPr>
-          <w:rFonts w:ascii="Fira Code" w:hAnsi="Fira Code"/>
-        </w:rPr>
-        <w:t xml:space="preserve">    INDIRE_A           0.072      0.005     15.303      0.000      0.000</w:t>
-      </w:r>
-    </w:p>
-    <w:p>
-      <w:pPr>
-        <w:rPr>
-          <w:rFonts w:ascii="Fira Code" w:hAnsi="Fira Code"/>
-        </w:rPr>
-      </w:pPr>
-      <w:r>
-        <w:rPr>
-          <w:rFonts w:ascii="Fira Code" w:hAnsi="Fira Code"/>
-        </w:rPr>
-        <w:t xml:space="preserve">    IND_A_FM           0.058      0.005     11.653      0.000      0.000</w:t>
-      </w:r>
-    </w:p>
-    <w:p>
-      <w:pPr>
-        <w:rPr>
-          <w:rFonts w:ascii="Fira Code" w:hAnsi="Fira Code"/>
-        </w:rPr>
-      </w:pPr>
-      <w:r>
-        <w:rPr>
-          <w:rFonts w:ascii="Fira Code" w:hAnsi="Fira Code"/>
-        </w:rPr>
-        <w:t xml:space="preserve">    IND_A_CF           0.014      0.002      8.165      0.000      0.000</w:t>
-      </w:r>
-    </w:p>
-    <w:p>
-      <w:pPr>
-        <w:rPr>
-          <w:rFonts w:ascii="Fira Code" w:hAnsi="Fira Code"/>
-        </w:rPr>
-      </w:pPr>
-      <w:r>
-        <w:rPr>
-          <w:rFonts w:ascii="Fira Code" w:hAnsi="Fira Code"/>
-        </w:rPr>
-        <w:t xml:space="preserve">    TOTAL_S            0.085      0.009      9.217      0.000      0.000</w:t>
-      </w:r>
-    </w:p>
-    <w:p>
-      <w:pPr>
-        <w:rPr>
-          <w:rFonts w:ascii="Fira Code" w:hAnsi="Fira Code"/>
-        </w:rPr>
-      </w:pPr>
-      <w:r>
-        <w:rPr>
-          <w:rFonts w:ascii="Fira Code" w:hAnsi="Fira Code"/>
-        </w:rPr>
-        <w:t xml:space="preserve">    DIRECT_S           0.072      0.009      7.762      0.000      0.000</w:t>
-      </w:r>
-    </w:p>
-    <w:p>
-      <w:pPr>
-        <w:rPr>
-          <w:rFonts w:ascii="Fira Code" w:hAnsi="Fira Code"/>
-        </w:rPr>
-      </w:pPr>
-      <w:r>
-        <w:rPr>
-          <w:rFonts w:ascii="Fira Code" w:hAnsi="Fira Code"/>
-        </w:rPr>
-        <w:t xml:space="preserve">    INDIRE_S           0.012      0.002      7.174      0.000      0.000</w:t>
-      </w:r>
-    </w:p>
-    <w:p>
-      <w:pPr>
-        <w:rPr>
-          <w:rFonts w:ascii="Fira Code" w:hAnsi="Fira Code"/>
-        </w:rPr>
-      </w:pPr>
-      <w:r>
-        <w:rPr>
-          <w:rFonts w:ascii="Fira Code" w:hAnsi="Fira Code"/>
-        </w:rPr>
-        <w:t xml:space="preserve">    IND_S_FM           0.011      0.001      9.134      0.000      0.000</w:t>
-      </w:r>
-    </w:p>
-    <w:p>
-      <w:pPr>
-        <w:rPr>
-          <w:rFonts w:ascii="Fira Code" w:hAnsi="Fira Code"/>
-        </w:rPr>
-      </w:pPr>
-      <w:r>
-        <w:rPr>
-          <w:rFonts w:ascii="Fira Code" w:hAnsi="Fira Code"/>
-        </w:rPr>
-        <w:t xml:space="preserve">    IND_S_CF           0.001      0.001      0.845      0.398      0.000</w:t>
-      </w:r>
-    </w:p>
-    <w:p>
-      <w:pPr>
-        <w:rPr>
-          <w:rFonts w:ascii="Fira Code" w:hAnsi="Fira Code"/>
-        </w:rPr>
-      </w:pPr>
-      <w:r>
-        <w:rPr>
-          <w:rFonts w:ascii="Fira Code" w:hAnsi="Fira Code"/>
-        </w:rPr>
-        <w:t xml:space="preserve">    TOTAL_C            0.031      0.014      2.152      0.031      0.000</w:t>
-      </w:r>
-    </w:p>
-    <w:p>
-      <w:pPr>
-        <w:rPr>
-          <w:rFonts w:ascii="Fira Code" w:hAnsi="Fira Code"/>
-        </w:rPr>
-      </w:pPr>
-      <w:r>
-        <w:rPr>
-          <w:rFonts w:ascii="Fira Code" w:hAnsi="Fira Code"/>
-        </w:rPr>
-        <w:t xml:space="preserve">    DIRECT_C          -0.006      0.014     -0.444      0.657      0.000</w:t>
-      </w:r>
-    </w:p>
-    <w:p>
-      <w:pPr>
-        <w:rPr>
-          <w:rFonts w:ascii="Fira Code" w:hAnsi="Fira Code"/>
-        </w:rPr>
-      </w:pPr>
-      <w:r>
-        <w:rPr>
-          <w:rFonts w:ascii="Fira Code" w:hAnsi="Fira Code"/>
-        </w:rPr>
-        <w:t xml:space="preserve">    INDIRE_C           0.037      0.003     11.112      0.000      0.000</w:t>
-      </w:r>
-    </w:p>
-    <w:p>
-      <w:pPr>
-        <w:rPr>
-          <w:rFonts w:ascii="Fira Code" w:hAnsi="Fira Code"/>
-        </w:rPr>
-      </w:pPr>
-      <w:r>
-        <w:rPr>
-          <w:rFonts w:ascii="Fira Code" w:hAnsi="Fira Code"/>
-        </w:rPr>
-        <w:t xml:space="preserve">    IND_C_FM           0.024      0.002      9.831      0.000      0.000</w:t>
-      </w:r>
-    </w:p>
-    <w:p>
-      <w:pPr>
-        <w:rPr>
-          <w:rFonts w:ascii="Fira Code" w:hAnsi="Fira Code"/>
-        </w:rPr>
-      </w:pPr>
-      <w:r>
-        <w:rPr>
-          <w:rFonts w:ascii="Fira Code" w:hAnsi="Fira Code"/>
-        </w:rPr>
-        <w:t xml:space="preserve">    IND_C_CF           0.013      0.002      7.333      0.000      0.000</w:t>
+        <w:t xml:space="preserve">    TOTAL_A           -0.007      0.018     -0.376      0.707      0.000</w:t>
+      </w:r>
+    </w:p>
+    <w:p>
+      <w:pPr>
+        <w:rPr>
+          <w:rFonts w:ascii="Fira Code" w:hAnsi="Fira Code"/>
+        </w:rPr>
+      </w:pPr>
+      <w:r>
+        <w:rPr>
+          <w:rFonts w:ascii="Fira Code" w:hAnsi="Fira Code"/>
+        </w:rPr>
+        <w:t xml:space="preserve">    DIRECT_A          -0.078      0.016     -5.016      0.000      0.000</w:t>
+      </w:r>
+    </w:p>
+    <w:p>
+      <w:pPr>
+        <w:rPr>
+          <w:rFonts w:ascii="Fira Code" w:hAnsi="Fira Code"/>
+        </w:rPr>
+      </w:pPr>
+      <w:r>
+        <w:rPr>
+          <w:rFonts w:ascii="Fira Code" w:hAnsi="Fira Code"/>
+        </w:rPr>
+        <w:t xml:space="preserve">    INDIRE_A           0.071      0.005     15.236      0.000      0.000</w:t>
+      </w:r>
+    </w:p>
+    <w:p>
+      <w:pPr>
+        <w:rPr>
+          <w:rFonts w:ascii="Fira Code" w:hAnsi="Fira Code"/>
+        </w:rPr>
+      </w:pPr>
+      <w:r>
+        <w:rPr>
+          <w:rFonts w:ascii="Fira Code" w:hAnsi="Fira Code"/>
+        </w:rPr>
+        <w:t xml:space="preserve">    IND_A_FM           0.058      0.005     11.531      0.000      0.000</w:t>
+      </w:r>
+    </w:p>
+    <w:p>
+      <w:pPr>
+        <w:rPr>
+          <w:rFonts w:ascii="Fira Code" w:hAnsi="Fira Code"/>
+        </w:rPr>
+      </w:pPr>
+      <w:r>
+        <w:rPr>
+          <w:rFonts w:ascii="Fira Code" w:hAnsi="Fira Code"/>
+        </w:rPr>
+        <w:t xml:space="preserve">    IND_A_CF           0.014      0.002      8.275      0.000      0.000</w:t>
+      </w:r>
+    </w:p>
+    <w:p>
+      <w:pPr>
+        <w:rPr>
+          <w:rFonts w:ascii="Fira Code" w:hAnsi="Fira Code"/>
+        </w:rPr>
+      </w:pPr>
+      <w:r>
+        <w:rPr>
+          <w:rFonts w:ascii="Fira Code" w:hAnsi="Fira Code"/>
+        </w:rPr>
+        <w:t xml:space="preserve">    TOTAL_S            0.084      0.009      9.269      0.000      0.000</w:t>
+      </w:r>
+    </w:p>
+    <w:p>
+      <w:pPr>
+        <w:rPr>
+          <w:rFonts w:ascii="Fira Code" w:hAnsi="Fira Code"/>
+        </w:rPr>
+      </w:pPr>
+      <w:r>
+        <w:rPr>
+          <w:rFonts w:ascii="Fira Code" w:hAnsi="Fira Code"/>
+        </w:rPr>
+        <w:t xml:space="preserve">    DIRECT_S           0.071      0.009      7.744      0.000      0.000</w:t>
+      </w:r>
+    </w:p>
+    <w:p>
+      <w:pPr>
+        <w:rPr>
+          <w:rFonts w:ascii="Fira Code" w:hAnsi="Fira Code"/>
+        </w:rPr>
+      </w:pPr>
+      <w:r>
+        <w:rPr>
+          <w:rFonts w:ascii="Fira Code" w:hAnsi="Fira Code"/>
+        </w:rPr>
+        <w:t xml:space="preserve">    INDIRE_S           0.012      0.002      7.342      0.000      0.000</w:t>
+      </w:r>
+    </w:p>
+    <w:p>
+      <w:pPr>
+        <w:rPr>
+          <w:rFonts w:ascii="Fira Code" w:hAnsi="Fira Code"/>
+        </w:rPr>
+      </w:pPr>
+      <w:r>
+        <w:rPr>
+          <w:rFonts w:ascii="Fira Code" w:hAnsi="Fira Code"/>
+        </w:rPr>
+        <w:t xml:space="preserve">    IND_S_FM           0.012      0.001      9.205      0.000      0.000</w:t>
+      </w:r>
+    </w:p>
+    <w:p>
+      <w:pPr>
+        <w:rPr>
+          <w:rFonts w:ascii="Fira Code" w:hAnsi="Fira Code"/>
+        </w:rPr>
+      </w:pPr>
+      <w:r>
+        <w:rPr>
+          <w:rFonts w:ascii="Fira Code" w:hAnsi="Fira Code"/>
+        </w:rPr>
+        <w:t xml:space="preserve">    IND_S_CF           0.001      0.001      0.880      0.379      0.000</w:t>
+      </w:r>
+    </w:p>
+    <w:p>
+      <w:pPr>
+        <w:rPr>
+          <w:rFonts w:ascii="Fira Code" w:hAnsi="Fira Code"/>
+        </w:rPr>
+      </w:pPr>
+      <w:r>
+        <w:rPr>
+          <w:rFonts w:ascii="Fira Code" w:hAnsi="Fira Code"/>
+        </w:rPr>
+        <w:t xml:space="preserve">    TOTAL_C            0.036      0.014      2.573      0.010      0.000</w:t>
+      </w:r>
+    </w:p>
+    <w:p>
+      <w:pPr>
+        <w:rPr>
+          <w:rFonts w:ascii="Fira Code" w:hAnsi="Fira Code"/>
+        </w:rPr>
+      </w:pPr>
+      <w:r>
+        <w:rPr>
+          <w:rFonts w:ascii="Fira Code" w:hAnsi="Fira Code"/>
+        </w:rPr>
+        <w:t xml:space="preserve">    DIRECT_C          -0.004      0.014     -0.267      0.790      0.000</w:t>
+      </w:r>
+    </w:p>
+    <w:p>
+      <w:pPr>
+        <w:rPr>
+          <w:rFonts w:ascii="Fira Code" w:hAnsi="Fira Code"/>
+        </w:rPr>
+      </w:pPr>
+      <w:r>
+        <w:rPr>
+          <w:rFonts w:ascii="Fira Code" w:hAnsi="Fira Code"/>
+        </w:rPr>
+        <w:t xml:space="preserve">    INDIRE_C           0.040      0.004     10.106      0.000      0.000</w:t>
+      </w:r>
+    </w:p>
+    <w:p>
+      <w:pPr>
+        <w:rPr>
+          <w:rFonts w:ascii="Fira Code" w:hAnsi="Fira Code"/>
+        </w:rPr>
+      </w:pPr>
+      <w:r>
+        <w:rPr>
+          <w:rFonts w:ascii="Fira Code" w:hAnsi="Fira Code"/>
+        </w:rPr>
+        <w:t xml:space="preserve">    IND_C_FM           0.026      0.003      8.476      0.000      0.000</w:t>
+      </w:r>
+    </w:p>
+    <w:p>
+      <w:pPr>
+        <w:rPr>
+          <w:rFonts w:ascii="Fira Code" w:hAnsi="Fira Code"/>
+        </w:rPr>
+      </w:pPr>
+      <w:r>
+        <w:rPr>
+          <w:rFonts w:ascii="Fira Code" w:hAnsi="Fira Code"/>
+        </w:rPr>
+        <w:t xml:space="preserve">    IND_C_CF           0.014      0.002      7.118      0.000      0.000</w:t>
       </w:r>
     </w:p>
     <w:sectPr>

</xml_diff>

<commit_message>
Correct model equations to include intercepts
</commit_message>
<xml_diff>
--- a/Mplus/Output.docx
+++ b/Mplus/Output.docx
@@ -874,6 +874,19 @@
         <w:rPr>
           <w:rFonts w:ascii="Fira Code" w:hAnsi="Fira Code"/>
         </w:rPr>
+        <w:t xml:space="preserve">    FLFAMILY           0.104      0.009     11.386      0.000      0.105</w:t>
+      </w:r>
+    </w:p>
+    <w:p>
+      <w:pPr>
+        <w:rPr>
+          <w:rFonts w:ascii="Fira Code" w:hAnsi="Fira Code"/>
+        </w:rPr>
+      </w:pPr>
+      <w:r>
+        <w:rPr>
+          <w:rFonts w:ascii="Fira Code" w:hAnsi="Fira Code"/>
+        </w:rPr>
         <w:t xml:space="preserve">    NOBULLY            0.048      0.009      5.413      0.000      0.075</w:t>
       </w:r>
     </w:p>
@@ -887,7 +900,20 @@
         <w:rPr>
           <w:rFonts w:ascii="Fira Code" w:hAnsi="Fira Code"/>
         </w:rPr>
-        <w:t xml:space="preserve">    FLFAMILY           0.104      0.009     11.386      0.000      0.105</w:t>
+        <w:t xml:space="preserve">    ESCS               0.222      0.010     21.803      0.000      0.082</w:t>
+      </w:r>
+    </w:p>
+    <w:p>
+      <w:pPr>
+        <w:rPr>
+          <w:rFonts w:ascii="Fira Code" w:hAnsi="Fira Code"/>
+        </w:rPr>
+      </w:pPr>
+      <w:r>
+        <w:rPr>
+          <w:rFonts w:ascii="Fira Code" w:hAnsi="Fira Code"/>
+        </w:rPr>
+        <w:t xml:space="preserve">    IMMI2GEN          -0.024      0.010     -2.455      0.014      0.083</w:t>
       </w:r>
     </w:p>
     <w:p>
@@ -909,32 +935,6 @@
           <w:rFonts w:ascii="Fira Code" w:hAnsi="Fira Code"/>
         </w:rPr>
       </w:pPr>
-      <w:r>
-        <w:rPr>
-          <w:rFonts w:ascii="Fira Code" w:hAnsi="Fira Code"/>
-        </w:rPr>
-        <w:t xml:space="preserve">    IMMI2GEN          -0.024      0.010     -2.455      0.014      0.083</w:t>
-      </w:r>
-    </w:p>
-    <w:p>
-      <w:pPr>
-        <w:rPr>
-          <w:rFonts w:ascii="Fira Code" w:hAnsi="Fira Code"/>
-        </w:rPr>
-      </w:pPr>
-      <w:r>
-        <w:rPr>
-          <w:rFonts w:ascii="Fira Code" w:hAnsi="Fira Code"/>
-        </w:rPr>
-        <w:t xml:space="preserve">    ESCS               0.222      0.010     21.803      0.000      0.082</w:t>
-      </w:r>
-    </w:p>
-    <w:p>
-      <w:pPr>
-        <w:rPr>
-          <w:rFonts w:ascii="Fira Code" w:hAnsi="Fira Code"/>
-        </w:rPr>
-      </w:pPr>
     </w:p>
     <w:p>
       <w:pPr>
@@ -972,6 +972,19 @@
         <w:rPr>
           <w:rFonts w:ascii="Fira Code" w:hAnsi="Fira Code"/>
         </w:rPr>
+        <w:t xml:space="preserve">    FLFAMILY           0.173      0.009     18.978      0.000      0.065</w:t>
+      </w:r>
+    </w:p>
+    <w:p>
+      <w:pPr>
+        <w:rPr>
+          <w:rFonts w:ascii="Fira Code" w:hAnsi="Fira Code"/>
+        </w:rPr>
+      </w:pPr>
+      <w:r>
+        <w:rPr>
+          <w:rFonts w:ascii="Fira Code" w:hAnsi="Fira Code"/>
+        </w:rPr>
         <w:t xml:space="preserve">    NOBULLY            0.006      0.009      0.644      0.519      0.111</w:t>
       </w:r>
     </w:p>
@@ -985,7 +998,20 @@
         <w:rPr>
           <w:rFonts w:ascii="Fira Code" w:hAnsi="Fira Code"/>
         </w:rPr>
-        <w:t xml:space="preserve">    FLFAMILY           0.173      0.009     18.978      0.000      0.065</w:t>
+        <w:t xml:space="preserve">    ESCS               0.063      0.009      6.694      0.000      0.114</w:t>
+      </w:r>
+    </w:p>
+    <w:p>
+      <w:pPr>
+        <w:rPr>
+          <w:rFonts w:ascii="Fira Code" w:hAnsi="Fira Code"/>
+        </w:rPr>
+      </w:pPr>
+      <w:r>
+        <w:rPr>
+          <w:rFonts w:ascii="Fira Code" w:hAnsi="Fira Code"/>
+        </w:rPr>
+        <w:t xml:space="preserve">    IMMI2GEN          -0.030      0.010     -3.060      0.002      0.107</w:t>
       </w:r>
     </w:p>
     <w:p>
@@ -1007,32 +1033,6 @@
           <w:rFonts w:ascii="Fira Code" w:hAnsi="Fira Code"/>
         </w:rPr>
       </w:pPr>
-      <w:r>
-        <w:rPr>
-          <w:rFonts w:ascii="Fira Code" w:hAnsi="Fira Code"/>
-        </w:rPr>
-        <w:t xml:space="preserve">    IMMI2GEN          -0.030      0.010     -3.060      0.002      0.107</w:t>
-      </w:r>
-    </w:p>
-    <w:p>
-      <w:pPr>
-        <w:rPr>
-          <w:rFonts w:ascii="Fira Code" w:hAnsi="Fira Code"/>
-        </w:rPr>
-      </w:pPr>
-      <w:r>
-        <w:rPr>
-          <w:rFonts w:ascii="Fira Code" w:hAnsi="Fira Code"/>
-        </w:rPr>
-        <w:t xml:space="preserve">    ESCS               0.063      0.009      6.694      0.000      0.114</w:t>
-      </w:r>
-    </w:p>
-    <w:p>
-      <w:pPr>
-        <w:rPr>
-          <w:rFonts w:ascii="Fira Code" w:hAnsi="Fira Code"/>
-        </w:rPr>
-      </w:pPr>
     </w:p>
     <w:p>
       <w:pPr>
@@ -1057,6 +1057,32 @@
         <w:rPr>
           <w:rFonts w:ascii="Fira Code" w:hAnsi="Fira Code"/>
         </w:rPr>
+        <w:t xml:space="preserve">    FCFMLRTY           0.194      0.009     21.051      0.000      0.146</w:t>
+      </w:r>
+    </w:p>
+    <w:p>
+      <w:pPr>
+        <w:rPr>
+          <w:rFonts w:ascii="Fira Code" w:hAnsi="Fira Code"/>
+        </w:rPr>
+      </w:pPr>
+      <w:r>
+        <w:rPr>
+          <w:rFonts w:ascii="Fira Code" w:hAnsi="Fira Code"/>
+        </w:rPr>
+        <w:t xml:space="preserve">    FLCONFIN           0.028      0.010      2.710      0.007      0.289</w:t>
+      </w:r>
+    </w:p>
+    <w:p>
+      <w:pPr>
+        <w:rPr>
+          <w:rFonts w:ascii="Fira Code" w:hAnsi="Fira Code"/>
+        </w:rPr>
+      </w:pPr>
+      <w:r>
+        <w:rPr>
+          <w:rFonts w:ascii="Fira Code" w:hAnsi="Fira Code"/>
+        </w:rPr>
         <w:t xml:space="preserve">    FLSCHOOL          -0.089      0.011     -8.364      0.000      0.308</w:t>
       </w:r>
     </w:p>
@@ -1070,6 +1096,19 @@
         <w:rPr>
           <w:rFonts w:ascii="Fira Code" w:hAnsi="Fira Code"/>
         </w:rPr>
+        <w:t xml:space="preserve">    FLFAMILY          -0.016      0.010     -1.659      0.097      0.268</w:t>
+      </w:r>
+    </w:p>
+    <w:p>
+      <w:pPr>
+        <w:rPr>
+          <w:rFonts w:ascii="Fira Code" w:hAnsi="Fira Code"/>
+        </w:rPr>
+      </w:pPr>
+      <w:r>
+        <w:rPr>
+          <w:rFonts w:ascii="Fira Code" w:hAnsi="Fira Code"/>
+        </w:rPr>
         <w:t xml:space="preserve">    NOBULLY            0.046      0.009      5.238      0.000      0.150</w:t>
       </w:r>
     </w:p>
@@ -1083,45 +1122,20 @@
         <w:rPr>
           <w:rFonts w:ascii="Fira Code" w:hAnsi="Fira Code"/>
         </w:rPr>
-        <w:t xml:space="preserve">    FLFAMILY          -0.016      0.010     -1.659      0.097      0.268</w:t>
-      </w:r>
-    </w:p>
-    <w:p>
-      <w:pPr>
-        <w:rPr>
-          <w:rFonts w:ascii="Fira Code" w:hAnsi="Fira Code"/>
-        </w:rPr>
-      </w:pPr>
-      <w:r>
-        <w:rPr>
-          <w:rFonts w:ascii="Fira Code" w:hAnsi="Fira Code"/>
-        </w:rPr>
-        <w:t xml:space="preserve">    FCFMLRTY           0.194      0.009     21.051      0.000      0.146</w:t>
-      </w:r>
-    </w:p>
-    <w:p>
-      <w:pPr>
-        <w:rPr>
-          <w:rFonts w:ascii="Fira Code" w:hAnsi="Fira Code"/>
-        </w:rPr>
-      </w:pPr>
-      <w:r>
-        <w:rPr>
-          <w:rFonts w:ascii="Fira Code" w:hAnsi="Fira Code"/>
-        </w:rPr>
-        <w:t xml:space="preserve">    FLCONFIN           0.028      0.010      2.710      0.007      0.289</w:t>
-      </w:r>
-    </w:p>
-    <w:p>
-      <w:pPr>
-        <w:rPr>
-          <w:rFonts w:ascii="Fira Code" w:hAnsi="Fira Code"/>
-        </w:rPr>
-      </w:pPr>
-      <w:r>
-        <w:rPr>
-          <w:rFonts w:ascii="Fira Code" w:hAnsi="Fira Code"/>
-        </w:rPr>
+        <w:t xml:space="preserve">    ESCS               0.245      0.015     16.173      0.000      0.153</w:t>
+      </w:r>
+    </w:p>
+    <w:p>
+      <w:pPr>
+        <w:rPr>
+          <w:rFonts w:ascii="Fira Code" w:hAnsi="Fira Code"/>
+        </w:rPr>
+      </w:pPr>
+      <w:r>
+        <w:rPr>
+          <w:rFonts w:ascii="Fira Code" w:hAnsi="Fira Code"/>
+        </w:rPr>
+        <w:lastRenderedPageBreak/>
         <w:t xml:space="preserve">    IMMI1GEN          -0.041      0.012     -3.374      0.001      0.167</w:t>
       </w:r>
     </w:p>
@@ -1131,20 +1145,6 @@
           <w:rFonts w:ascii="Fira Code" w:hAnsi="Fira Code"/>
         </w:rPr>
       </w:pPr>
-      <w:r>
-        <w:rPr>
-          <w:rFonts w:ascii="Fira Code" w:hAnsi="Fira Code"/>
-        </w:rPr>
-        <w:lastRenderedPageBreak/>
-        <w:t xml:space="preserve">    ESCS               0.245      0.015     16.173      0.000      0.153</w:t>
-      </w:r>
-    </w:p>
-    <w:p>
-      <w:pPr>
-        <w:rPr>
-          <w:rFonts w:ascii="Fira Code" w:hAnsi="Fira Code"/>
-        </w:rPr>
-      </w:pPr>
     </w:p>
     <w:p>
       <w:pPr>
@@ -1169,6 +1169,19 @@
         <w:rPr>
           <w:rFonts w:ascii="Fira Code" w:hAnsi="Fira Code"/>
         </w:rPr>
+        <w:t xml:space="preserve">    FLFAMILY           0.248      0.010     25.870      0.000      0.074</w:t>
+      </w:r>
+    </w:p>
+    <w:p>
+      <w:pPr>
+        <w:rPr>
+          <w:rFonts w:ascii="Fira Code" w:hAnsi="Fira Code"/>
+        </w:rPr>
+      </w:pPr>
+      <w:r>
+        <w:rPr>
+          <w:rFonts w:ascii="Fira Code" w:hAnsi="Fira Code"/>
+        </w:rPr>
         <w:t xml:space="preserve">    NOBULLY           -0.045      0.009     -5.017      0.000      0.096</w:t>
       </w:r>
     </w:p>
@@ -1182,19 +1195,6 @@
         <w:rPr>
           <w:rFonts w:ascii="Fira Code" w:hAnsi="Fira Code"/>
         </w:rPr>
-        <w:t xml:space="preserve">    FLFAMILY           0.248      0.010     25.870      0.000      0.074</w:t>
-      </w:r>
-    </w:p>
-    <w:p>
-      <w:pPr>
-        <w:rPr>
-          <w:rFonts w:ascii="Fira Code" w:hAnsi="Fira Code"/>
-        </w:rPr>
-      </w:pPr>
-      <w:r>
-        <w:rPr>
-          <w:rFonts w:ascii="Fira Code" w:hAnsi="Fira Code"/>
-        </w:rPr>
         <w:t xml:space="preserve">    ESCS               0.055      0.013      4.155      0.000      0.091</w:t>
       </w:r>
     </w:p>
@@ -1215,258 +1215,277 @@
         <w:rPr>
           <w:rFonts w:ascii="Fira Code" w:hAnsi="Fira Code"/>
         </w:rPr>
-        <w:t xml:space="preserve"> </w:t>
+        <w:t xml:space="preserve"> FLFAMILY WITH</w:t>
+      </w:r>
+    </w:p>
+    <w:p>
+      <w:pPr>
+        <w:rPr>
+          <w:rFonts w:ascii="Fira Code" w:hAnsi="Fira Code"/>
+        </w:rPr>
+      </w:pPr>
+      <w:r>
+        <w:rPr>
+          <w:rFonts w:ascii="Fira Code" w:hAnsi="Fira Code"/>
+        </w:rPr>
+        <w:t xml:space="preserve">    NOBULLY           -0.052      0.008     -6.113      0.000      0.136</w:t>
+      </w:r>
+    </w:p>
+    <w:p>
+      <w:pPr>
+        <w:rPr>
+          <w:rFonts w:ascii="Fira Code" w:hAnsi="Fira Code"/>
+        </w:rPr>
+      </w:pPr>
+      <w:r>
+        <w:rPr>
+          <w:rFonts w:ascii="Fira Code" w:hAnsi="Fira Code"/>
+        </w:rPr>
+        <w:t xml:space="preserve">    ESCS               0.089      0.011      8.102      0.000      0.066</w:t>
+      </w:r>
+    </w:p>
+    <w:p>
+      <w:pPr>
+        <w:rPr>
+          <w:rFonts w:ascii="Fira Code" w:hAnsi="Fira Code"/>
+        </w:rPr>
+      </w:pPr>
+    </w:p>
+    <w:p>
+      <w:pPr>
+        <w:rPr>
+          <w:rFonts w:ascii="Fira Code" w:hAnsi="Fira Code"/>
+        </w:rPr>
+      </w:pPr>
+      <w:r>
+        <w:rPr>
+          <w:rFonts w:ascii="Fira Code" w:hAnsi="Fira Code"/>
+        </w:rPr>
+        <w:t xml:space="preserve"> FCFMLRTY WITH</w:t>
+      </w:r>
+    </w:p>
+    <w:p>
+      <w:pPr>
+        <w:rPr>
+          <w:rFonts w:ascii="Fira Code" w:hAnsi="Fira Code"/>
+        </w:rPr>
+      </w:pPr>
+      <w:r>
+        <w:rPr>
+          <w:rFonts w:ascii="Fira Code" w:hAnsi="Fira Code"/>
+        </w:rPr>
+        <w:t xml:space="preserve">    FLCONFIN           0.180      0.009     20.427      0.000      0.157</w:t>
+      </w:r>
+    </w:p>
+    <w:p>
+      <w:pPr>
+        <w:rPr>
+          <w:rFonts w:ascii="Fira Code" w:hAnsi="Fira Code"/>
+        </w:rPr>
+      </w:pPr>
+    </w:p>
+    <w:p>
+      <w:pPr>
+        <w:rPr>
+          <w:rFonts w:ascii="Fira Code" w:hAnsi="Fira Code"/>
+        </w:rPr>
+      </w:pPr>
+      <w:r>
+        <w:rPr>
+          <w:rFonts w:ascii="Fira Code" w:hAnsi="Fira Code"/>
+        </w:rPr>
+        <w:t xml:space="preserve"> ESCS     WITH</w:t>
+      </w:r>
+    </w:p>
+    <w:p>
+      <w:pPr>
+        <w:rPr>
+          <w:rFonts w:ascii="Fira Code" w:hAnsi="Fira Code"/>
+        </w:rPr>
+      </w:pPr>
+      <w:r>
+        <w:rPr>
+          <w:rFonts w:ascii="Fira Code" w:hAnsi="Fira Code"/>
+        </w:rPr>
+        <w:t xml:space="preserve">    IMMI1GEN           0.041      0.012      3.552      0.000      0.025</w:t>
+      </w:r>
+    </w:p>
+    <w:p>
+      <w:pPr>
+        <w:rPr>
+          <w:rFonts w:ascii="Fira Code" w:hAnsi="Fira Code"/>
+        </w:rPr>
+      </w:pPr>
+      <w:r>
+        <w:rPr>
+          <w:rFonts w:ascii="Fira Code" w:hAnsi="Fira Code"/>
+        </w:rPr>
+        <w:t xml:space="preserve">    IMMI2GEN           0.043      0.016      2.637      0.008      0.009</w:t>
+      </w:r>
+    </w:p>
+    <w:p>
+      <w:pPr>
+        <w:rPr>
+          <w:rFonts w:ascii="Fira Code" w:hAnsi="Fira Code"/>
+        </w:rPr>
+      </w:pPr>
+    </w:p>
+    <w:p>
+      <w:pPr>
+        <w:rPr>
+          <w:rFonts w:ascii="Fira Code" w:hAnsi="Fira Code"/>
+        </w:rPr>
+      </w:pPr>
+      <w:r>
+        <w:rPr>
+          <w:rFonts w:ascii="Fira Code" w:hAnsi="Fira Code"/>
+        </w:rPr>
+        <w:t xml:space="preserve"> Means</w:t>
+      </w:r>
+    </w:p>
+    <w:p>
+      <w:pPr>
+        <w:rPr>
+          <w:rFonts w:ascii="Fira Code" w:hAnsi="Fira Code"/>
+        </w:rPr>
+      </w:pPr>
+      <w:r>
+        <w:rPr>
+          <w:rFonts w:ascii="Fira Code" w:hAnsi="Fira Code"/>
+        </w:rPr>
+        <w:t xml:space="preserve">    IMMI1GEN           0.171      0.007     24.447      0.000      0.006</w:t>
+      </w:r>
+    </w:p>
+    <w:p>
+      <w:pPr>
+        <w:rPr>
+          <w:rFonts w:ascii="Fira Code" w:hAnsi="Fira Code"/>
+        </w:rPr>
+      </w:pPr>
+      <w:r>
+        <w:rPr>
+          <w:rFonts w:ascii="Fira Code" w:hAnsi="Fira Code"/>
+        </w:rPr>
+        <w:t xml:space="preserve">    IMMI2GEN           0.274      0.013     21.463      0.000      0.002</w:t>
+      </w:r>
+    </w:p>
+    <w:p>
+      <w:pPr>
+        <w:rPr>
+          <w:rFonts w:ascii="Fira Code" w:hAnsi="Fira Code"/>
+        </w:rPr>
+      </w:pPr>
+      <w:r>
+        <w:rPr>
+          <w:rFonts w:ascii="Fira Code" w:hAnsi="Fira Code"/>
+        </w:rPr>
+        <w:t xml:space="preserve">    ESCS              -0.421      0.027    -15.451      0.000      0.001</w:t>
+      </w:r>
+    </w:p>
+    <w:p>
+      <w:pPr>
+        <w:rPr>
+          <w:rFonts w:ascii="Fira Code" w:hAnsi="Fira Code"/>
+        </w:rPr>
+      </w:pPr>
+    </w:p>
+    <w:p>
+      <w:pPr>
+        <w:rPr>
+          <w:rFonts w:ascii="Fira Code" w:hAnsi="Fira Code"/>
+        </w:rPr>
+      </w:pPr>
+      <w:r>
+        <w:rPr>
+          <w:rFonts w:ascii="Fira Code" w:hAnsi="Fira Code"/>
+        </w:rPr>
+        <w:t xml:space="preserve"> Intercepts</w:t>
+      </w:r>
+    </w:p>
+    <w:p>
+      <w:pPr>
+        <w:rPr>
+          <w:rFonts w:ascii="Fira Code" w:hAnsi="Fira Code"/>
+        </w:rPr>
+      </w:pPr>
+      <w:r>
+        <w:rPr>
+          <w:rFonts w:ascii="Fira Code" w:hAnsi="Fira Code"/>
+        </w:rPr>
+        <w:t xml:space="preserve">    FCFMLRTY           1.323      0.014     94.260      0.000      0.100</w:t>
+      </w:r>
+    </w:p>
+    <w:p>
+      <w:pPr>
+        <w:rPr>
+          <w:rFonts w:ascii="Fira Code" w:hAnsi="Fira Code"/>
+        </w:rPr>
+      </w:pPr>
+      <w:r>
+        <w:rPr>
+          <w:rFonts w:ascii="Fira Code" w:hAnsi="Fira Code"/>
+        </w:rPr>
+        <w:t xml:space="preserve">    FLCONFIN          -0.205      0.015    -13.853      0.000      0.034</w:t>
+      </w:r>
+    </w:p>
+    <w:p>
+      <w:pPr>
+        <w:rPr>
+          <w:rFonts w:ascii="Fira Code" w:hAnsi="Fira Code"/>
+        </w:rPr>
+      </w:pPr>
+    </w:p>
+    <w:p>
+      <w:pPr>
+        <w:rPr>
+          <w:rFonts w:ascii="Fira Code" w:hAnsi="Fira Code"/>
+        </w:rPr>
+      </w:pPr>
+      <w:r>
+        <w:rPr>
+          <w:rFonts w:ascii="Fira Code" w:hAnsi="Fira Code"/>
+        </w:rPr>
+        <w:t xml:space="preserve"> Variances</w:t>
+      </w:r>
+    </w:p>
+    <w:p>
+      <w:pPr>
+        <w:rPr>
+          <w:rFonts w:ascii="Fira Code" w:hAnsi="Fira Code"/>
+        </w:rPr>
+      </w:pPr>
+      <w:r>
+        <w:rPr>
+          <w:rFonts w:ascii="Fira Code" w:hAnsi="Fira Code"/>
+        </w:rPr>
+        <w:t xml:space="preserve">    FLSCHOOL           1.000      </w:t>
       </w:r>
       <w:proofErr w:type="gramStart"/>
       <w:r>
         <w:rPr>
           <w:rFonts w:ascii="Fira Code" w:hAnsi="Fira Code"/>
         </w:rPr>
-        <w:t>NOBULLY  WITH</w:t>
+        <w:t>0.000  *</w:t>
       </w:r>
       <w:proofErr w:type="gramEnd"/>
-    </w:p>
-    <w:p>
-      <w:pPr>
-        <w:rPr>
-          <w:rFonts w:ascii="Fira Code" w:hAnsi="Fira Code"/>
-        </w:rPr>
-      </w:pPr>
-      <w:r>
-        <w:rPr>
-          <w:rFonts w:ascii="Fira Code" w:hAnsi="Fira Code"/>
-        </w:rPr>
-        <w:t xml:space="preserve">    FLFAMILY          -0.052      0.008     -6.113      0.000      0.136</w:t>
-      </w:r>
-    </w:p>
-    <w:p>
-      <w:pPr>
-        <w:rPr>
-          <w:rFonts w:ascii="Fira Code" w:hAnsi="Fira Code"/>
-        </w:rPr>
-      </w:pPr>
-    </w:p>
-    <w:p>
-      <w:pPr>
-        <w:rPr>
-          <w:rFonts w:ascii="Fira Code" w:hAnsi="Fira Code"/>
-        </w:rPr>
-      </w:pPr>
-      <w:r>
-        <w:rPr>
-          <w:rFonts w:ascii="Fira Code" w:hAnsi="Fira Code"/>
-        </w:rPr>
-        <w:t xml:space="preserve"> FCFMLRTY WITH</w:t>
-      </w:r>
-    </w:p>
-    <w:p>
-      <w:pPr>
-        <w:rPr>
-          <w:rFonts w:ascii="Fira Code" w:hAnsi="Fira Code"/>
-        </w:rPr>
-      </w:pPr>
-      <w:r>
-        <w:rPr>
-          <w:rFonts w:ascii="Fira Code" w:hAnsi="Fira Code"/>
-        </w:rPr>
-        <w:t xml:space="preserve">    FLCONFIN           0.180      0.009     20.427      0.000      0.157</w:t>
-      </w:r>
-    </w:p>
-    <w:p>
-      <w:pPr>
-        <w:rPr>
-          <w:rFonts w:ascii="Fira Code" w:hAnsi="Fira Code"/>
-        </w:rPr>
-      </w:pPr>
-    </w:p>
-    <w:p>
-      <w:pPr>
-        <w:rPr>
-          <w:rFonts w:ascii="Fira Code" w:hAnsi="Fira Code"/>
-        </w:rPr>
-      </w:pPr>
-      <w:r>
-        <w:rPr>
-          <w:rFonts w:ascii="Fira Code" w:hAnsi="Fira Code"/>
-        </w:rPr>
-        <w:t xml:space="preserve"> ESCS     WITH</w:t>
-      </w:r>
-    </w:p>
-    <w:p>
-      <w:pPr>
-        <w:rPr>
-          <w:rFonts w:ascii="Fira Code" w:hAnsi="Fira Code"/>
-        </w:rPr>
-      </w:pPr>
-      <w:r>
-        <w:rPr>
-          <w:rFonts w:ascii="Fira Code" w:hAnsi="Fira Code"/>
-        </w:rPr>
-        <w:t xml:space="preserve">    FLFAMILY           0.089      0.011      8.102      0.000      0.066</w:t>
-      </w:r>
-    </w:p>
-    <w:p>
-      <w:pPr>
-        <w:rPr>
-          <w:rFonts w:ascii="Fira Code" w:hAnsi="Fira Code"/>
-        </w:rPr>
-      </w:pPr>
-      <w:r>
-        <w:rPr>
-          <w:rFonts w:ascii="Fira Code" w:hAnsi="Fira Code"/>
-        </w:rPr>
-        <w:t xml:space="preserve">    IMMI1GEN           0.041      0.012      3.552      0.000      0.025</w:t>
-      </w:r>
-    </w:p>
-    <w:p>
-      <w:pPr>
-        <w:rPr>
-          <w:rFonts w:ascii="Fira Code" w:hAnsi="Fira Code"/>
-        </w:rPr>
-      </w:pPr>
-      <w:r>
-        <w:rPr>
-          <w:rFonts w:ascii="Fira Code" w:hAnsi="Fira Code"/>
-        </w:rPr>
-        <w:t xml:space="preserve">    IMMI2GEN           0.043      0.016      2.637      0.008      0.009</w:t>
-      </w:r>
-    </w:p>
-    <w:p>
-      <w:pPr>
-        <w:rPr>
-          <w:rFonts w:ascii="Fira Code" w:hAnsi="Fira Code"/>
-        </w:rPr>
-      </w:pPr>
-    </w:p>
-    <w:p>
-      <w:pPr>
-        <w:rPr>
-          <w:rFonts w:ascii="Fira Code" w:hAnsi="Fira Code"/>
-        </w:rPr>
-      </w:pPr>
-      <w:r>
-        <w:rPr>
-          <w:rFonts w:ascii="Fira Code" w:hAnsi="Fira Code"/>
-        </w:rPr>
-        <w:t xml:space="preserve"> Means</w:t>
-      </w:r>
-    </w:p>
-    <w:p>
-      <w:pPr>
-        <w:rPr>
-          <w:rFonts w:ascii="Fira Code" w:hAnsi="Fira Code"/>
-        </w:rPr>
-      </w:pPr>
-      <w:r>
-        <w:rPr>
-          <w:rFonts w:ascii="Fira Code" w:hAnsi="Fira Code"/>
-        </w:rPr>
-        <w:t xml:space="preserve">    IMMI1GEN           0.171      0.007     24.447      0.000      0.006</w:t>
-      </w:r>
-    </w:p>
-    <w:p>
-      <w:pPr>
-        <w:rPr>
-          <w:rFonts w:ascii="Fira Code" w:hAnsi="Fira Code"/>
-        </w:rPr>
-      </w:pPr>
-      <w:r>
-        <w:rPr>
-          <w:rFonts w:ascii="Fira Code" w:hAnsi="Fira Code"/>
-        </w:rPr>
-        <w:t xml:space="preserve">    IMMI2GEN           0.274      0.013     21.463      0.000      0.002</w:t>
-      </w:r>
-    </w:p>
-    <w:p>
-      <w:pPr>
-        <w:rPr>
-          <w:rFonts w:ascii="Fira Code" w:hAnsi="Fira Code"/>
-        </w:rPr>
-      </w:pPr>
-      <w:r>
-        <w:rPr>
-          <w:rFonts w:ascii="Fira Code" w:hAnsi="Fira Code"/>
-        </w:rPr>
-        <w:t xml:space="preserve">    ESCS              -0.421      0.027    -15.451      0.000      0.001</w:t>
-      </w:r>
-    </w:p>
-    <w:p>
-      <w:pPr>
-        <w:rPr>
-          <w:rFonts w:ascii="Fira Code" w:hAnsi="Fira Code"/>
-        </w:rPr>
-      </w:pPr>
-    </w:p>
-    <w:p>
-      <w:pPr>
-        <w:rPr>
-          <w:rFonts w:ascii="Fira Code" w:hAnsi="Fira Code"/>
-        </w:rPr>
-      </w:pPr>
-      <w:r>
-        <w:rPr>
-          <w:rFonts w:ascii="Fira Code" w:hAnsi="Fira Code"/>
-        </w:rPr>
-        <w:t xml:space="preserve"> Intercepts</w:t>
-      </w:r>
-    </w:p>
-    <w:p>
-      <w:pPr>
-        <w:rPr>
-          <w:rFonts w:ascii="Fira Code" w:hAnsi="Fira Code"/>
-        </w:rPr>
-      </w:pPr>
-      <w:r>
-        <w:rPr>
-          <w:rFonts w:ascii="Fira Code" w:hAnsi="Fira Code"/>
-        </w:rPr>
-        <w:t xml:space="preserve">    FCFMLRTY           1.323      0.014     94.260      0.000      0.100</w:t>
-      </w:r>
-    </w:p>
-    <w:p>
-      <w:pPr>
-        <w:rPr>
-          <w:rFonts w:ascii="Fira Code" w:hAnsi="Fira Code"/>
-        </w:rPr>
-      </w:pPr>
-      <w:r>
-        <w:rPr>
-          <w:rFonts w:ascii="Fira Code" w:hAnsi="Fira Code"/>
-        </w:rPr>
-        <w:t xml:space="preserve">    FLCONFIN          -0.205      0.015    -13.853      0.000      0.034</w:t>
-      </w:r>
-    </w:p>
-    <w:p>
-      <w:pPr>
-        <w:rPr>
-          <w:rFonts w:ascii="Fira Code" w:hAnsi="Fira Code"/>
-        </w:rPr>
-      </w:pPr>
-    </w:p>
-    <w:p>
-      <w:pPr>
-        <w:rPr>
-          <w:rFonts w:ascii="Fira Code" w:hAnsi="Fira Code"/>
-        </w:rPr>
-      </w:pPr>
-      <w:r>
-        <w:rPr>
-          <w:rFonts w:ascii="Fira Code" w:hAnsi="Fira Code"/>
-        </w:rPr>
-        <w:t xml:space="preserve"> Variances</w:t>
-      </w:r>
-    </w:p>
-    <w:p>
-      <w:pPr>
-        <w:rPr>
-          <w:rFonts w:ascii="Fira Code" w:hAnsi="Fira Code"/>
-        </w:rPr>
-      </w:pPr>
-      <w:r>
-        <w:rPr>
-          <w:rFonts w:ascii="Fira Code" w:hAnsi="Fira Code"/>
-        </w:rPr>
-        <w:t xml:space="preserve">    FLSCHOOL           1.000      </w:t>
+      <w:r>
+        <w:rPr>
+          <w:rFonts w:ascii="Fira Code" w:hAnsi="Fira Code"/>
+        </w:rPr>
+        <w:t>********      0.000      0.000</w:t>
+      </w:r>
+    </w:p>
+    <w:p>
+      <w:pPr>
+        <w:rPr>
+          <w:rFonts w:ascii="Fira Code" w:hAnsi="Fira Code"/>
+        </w:rPr>
+      </w:pPr>
+      <w:r>
+        <w:rPr>
+          <w:rFonts w:ascii="Fira Code" w:hAnsi="Fira Code"/>
+        </w:rPr>
+        <w:t xml:space="preserve">    NOBULLY            1.000      </w:t>
       </w:r>
       <w:proofErr w:type="gramStart"/>
       <w:r>
@@ -1493,7 +1512,7 @@
         <w:rPr>
           <w:rFonts w:ascii="Fira Code" w:hAnsi="Fira Code"/>
         </w:rPr>
-        <w:t xml:space="preserve">    NOBULLY            1.000      </w:t>
+        <w:t xml:space="preserve">    FLFAMILY           1.000      </w:t>
       </w:r>
       <w:proofErr w:type="gramStart"/>
       <w:r>
@@ -1520,7 +1539,7 @@
         <w:rPr>
           <w:rFonts w:ascii="Fira Code" w:hAnsi="Fira Code"/>
         </w:rPr>
-        <w:t xml:space="preserve">    FLFAMILY           1.000      </w:t>
+        <w:t xml:space="preserve">    IMMI1GEN           1.000      </w:t>
       </w:r>
       <w:proofErr w:type="gramStart"/>
       <w:r>
@@ -1547,7 +1566,20 @@
         <w:rPr>
           <w:rFonts w:ascii="Fira Code" w:hAnsi="Fira Code"/>
         </w:rPr>
-        <w:t xml:space="preserve">    IMMI1GEN           1.000      </w:t>
+        <w:t xml:space="preserve">    IMMI2GEN           1.000      0.000    999.000    999.000      0.000</w:t>
+      </w:r>
+    </w:p>
+    <w:p>
+      <w:pPr>
+        <w:rPr>
+          <w:rFonts w:ascii="Fira Code" w:hAnsi="Fira Code"/>
+        </w:rPr>
+      </w:pPr>
+      <w:r>
+        <w:rPr>
+          <w:rFonts w:ascii="Fira Code" w:hAnsi="Fira Code"/>
+        </w:rPr>
+        <w:t xml:space="preserve">    ESCS               1.000      </w:t>
       </w:r>
       <w:proofErr w:type="gramStart"/>
       <w:r>
@@ -1570,46 +1602,6 @@
           <w:rFonts w:ascii="Fira Code" w:hAnsi="Fira Code"/>
         </w:rPr>
       </w:pPr>
-      <w:r>
-        <w:rPr>
-          <w:rFonts w:ascii="Fira Code" w:hAnsi="Fira Code"/>
-        </w:rPr>
-        <w:t xml:space="preserve">    IMMI2GEN           1.000      0.000    999.000    999.000      0.000</w:t>
-      </w:r>
-    </w:p>
-    <w:p>
-      <w:pPr>
-        <w:rPr>
-          <w:rFonts w:ascii="Fira Code" w:hAnsi="Fira Code"/>
-        </w:rPr>
-      </w:pPr>
-      <w:r>
-        <w:rPr>
-          <w:rFonts w:ascii="Fira Code" w:hAnsi="Fira Code"/>
-        </w:rPr>
-        <w:t xml:space="preserve">    ESCS               1.000      </w:t>
-      </w:r>
-      <w:proofErr w:type="gramStart"/>
-      <w:r>
-        <w:rPr>
-          <w:rFonts w:ascii="Fira Code" w:hAnsi="Fira Code"/>
-        </w:rPr>
-        <w:t>0.000  *</w:t>
-      </w:r>
-      <w:proofErr w:type="gramEnd"/>
-      <w:r>
-        <w:rPr>
-          <w:rFonts w:ascii="Fira Code" w:hAnsi="Fira Code"/>
-        </w:rPr>
-        <w:t>********      0.000      0.000</w:t>
-      </w:r>
-    </w:p>
-    <w:p>
-      <w:pPr>
-        <w:rPr>
-          <w:rFonts w:ascii="Fira Code" w:hAnsi="Fira Code"/>
-        </w:rPr>
-      </w:pPr>
     </w:p>
     <w:p>
       <w:pPr>
@@ -1726,20 +1718,20 @@
         <w:rPr>
           <w:rFonts w:ascii="Fira Code" w:hAnsi="Fira Code"/>
         </w:rPr>
+        <w:t xml:space="preserve">    FLFAMILY          -0.214      0.054     -3.975      0.000      0.093</w:t>
+      </w:r>
+    </w:p>
+    <w:p>
+      <w:pPr>
+        <w:rPr>
+          <w:rFonts w:ascii="Fira Code" w:hAnsi="Fira Code"/>
+        </w:rPr>
+      </w:pPr>
+      <w:r>
+        <w:rPr>
+          <w:rFonts w:ascii="Fira Code" w:hAnsi="Fira Code"/>
+        </w:rPr>
         <w:t xml:space="preserve">    NOBULLY            0.266      0.071      3.766      0.000      0.100</w:t>
-      </w:r>
-    </w:p>
-    <w:p>
-      <w:pPr>
-        <w:rPr>
-          <w:rFonts w:ascii="Fira Code" w:hAnsi="Fira Code"/>
-        </w:rPr>
-      </w:pPr>
-      <w:r>
-        <w:rPr>
-          <w:rFonts w:ascii="Fira Code" w:hAnsi="Fira Code"/>
-        </w:rPr>
-        <w:t xml:space="preserve">    FLFAMILY          -0.214      0.054     -3.975      0.000      0.093</w:t>
       </w:r>
     </w:p>
     <w:p>
@@ -2156,24 +2148,16 @@
     </w:p>
     <w:p>
       <w:pPr>
-        <w:ind w:firstLine="528"/>
-        <w:rPr>
-          <w:rFonts w:ascii="Fira Code" w:hAnsi="Fira Code"/>
-        </w:rPr>
-      </w:pPr>
-      <w:r>
-        <w:rPr>
-          <w:rFonts w:ascii="Fira Code" w:hAnsi="Fira Code"/>
-        </w:rPr>
-        <w:t>FLIT               0.511      0.040     12.880      0.000      0.105</w:t>
-      </w:r>
-    </w:p>
-    <w:p>
-      <w:pPr>
-        <w:rPr>
-          <w:rFonts w:ascii="Fira Code" w:hAnsi="Fira Code"/>
-        </w:rPr>
-      </w:pPr>
+        <w:rPr>
+          <w:rFonts w:ascii="Fira Code" w:hAnsi="Fira Code"/>
+        </w:rPr>
+      </w:pPr>
+      <w:r>
+        <w:rPr>
+          <w:rFonts w:ascii="Fira Code" w:hAnsi="Fira Code"/>
+        </w:rPr>
+        <w:t xml:space="preserve">    FLIT               0.511      0.040     12.880      0.000      0.105</w:t>
+      </w:r>
       <w:r>
         <w:rPr>
           <w:rFonts w:ascii="Fira Code" w:hAnsi="Fira Code"/>
@@ -2516,6 +2500,230 @@
         <w:rPr>
           <w:rFonts w:ascii="Fira Code" w:hAnsi="Fira Code"/>
         </w:rPr>
+        <w:t>Effects from FLFAMILY to FLIT</w:t>
+      </w:r>
+    </w:p>
+    <w:p>
+      <w:pPr>
+        <w:rPr>
+          <w:rFonts w:ascii="Fira Code" w:hAnsi="Fira Code"/>
+        </w:rPr>
+      </w:pPr>
+    </w:p>
+    <w:p>
+      <w:pPr>
+        <w:rPr>
+          <w:rFonts w:ascii="Fira Code" w:hAnsi="Fira Code"/>
+        </w:rPr>
+      </w:pPr>
+      <w:r>
+        <w:rPr>
+          <w:rFonts w:ascii="Fira Code" w:hAnsi="Fira Code"/>
+        </w:rPr>
+        <w:t xml:space="preserve">  Total                0.009      0.010      0.912      0.362      0.218</w:t>
+      </w:r>
+    </w:p>
+    <w:p>
+      <w:pPr>
+        <w:rPr>
+          <w:rFonts w:ascii="Fira Code" w:hAnsi="Fira Code"/>
+        </w:rPr>
+      </w:pPr>
+      <w:r>
+        <w:rPr>
+          <w:rFonts w:ascii="Fira Code" w:hAnsi="Fira Code"/>
+        </w:rPr>
+        <w:t xml:space="preserve">  Total indirect       0.025      0.003      9.787      0.000      0.186</w:t>
+      </w:r>
+    </w:p>
+    <w:p>
+      <w:pPr>
+        <w:rPr>
+          <w:rFonts w:ascii="Fira Code" w:hAnsi="Fira Code"/>
+        </w:rPr>
+      </w:pPr>
+    </w:p>
+    <w:p>
+      <w:pPr>
+        <w:rPr>
+          <w:rFonts w:ascii="Fira Code" w:hAnsi="Fira Code"/>
+        </w:rPr>
+      </w:pPr>
+      <w:r>
+        <w:rPr>
+          <w:rFonts w:ascii="Fira Code" w:hAnsi="Fira Code"/>
+        </w:rPr>
+        <w:t xml:space="preserve">  Specific indirect 1</w:t>
+      </w:r>
+    </w:p>
+    <w:p>
+      <w:pPr>
+        <w:rPr>
+          <w:rFonts w:ascii="Fira Code" w:hAnsi="Fira Code"/>
+        </w:rPr>
+      </w:pPr>
+      <w:r>
+        <w:rPr>
+          <w:rFonts w:ascii="Fira Code" w:hAnsi="Fira Code"/>
+        </w:rPr>
+        <w:t xml:space="preserve">    FLIT</w:t>
+      </w:r>
+    </w:p>
+    <w:p>
+      <w:pPr>
+        <w:rPr>
+          <w:rFonts w:ascii="Fira Code" w:hAnsi="Fira Code"/>
+        </w:rPr>
+      </w:pPr>
+      <w:r>
+        <w:rPr>
+          <w:rFonts w:ascii="Fira Code" w:hAnsi="Fira Code"/>
+        </w:rPr>
+        <w:t xml:space="preserve">    FCFMLRTY</w:t>
+      </w:r>
+    </w:p>
+    <w:p>
+      <w:pPr>
+        <w:rPr>
+          <w:rFonts w:ascii="Fira Code" w:hAnsi="Fira Code"/>
+        </w:rPr>
+      </w:pPr>
+      <w:r>
+        <w:rPr>
+          <w:rFonts w:ascii="Fira Code" w:hAnsi="Fira Code"/>
+        </w:rPr>
+        <w:t xml:space="preserve">    FLFAMILY           0.020      0.002     10.029      0.000      0.118</w:t>
+      </w:r>
+    </w:p>
+    <w:p>
+      <w:pPr>
+        <w:rPr>
+          <w:rFonts w:ascii="Fira Code" w:hAnsi="Fira Code"/>
+        </w:rPr>
+      </w:pPr>
+    </w:p>
+    <w:p>
+      <w:pPr>
+        <w:rPr>
+          <w:rFonts w:ascii="Fira Code" w:hAnsi="Fira Code"/>
+        </w:rPr>
+      </w:pPr>
+      <w:r>
+        <w:rPr>
+          <w:rFonts w:ascii="Fira Code" w:hAnsi="Fira Code"/>
+        </w:rPr>
+        <w:t xml:space="preserve">  Specific indirect 2</w:t>
+      </w:r>
+    </w:p>
+    <w:p>
+      <w:pPr>
+        <w:rPr>
+          <w:rFonts w:ascii="Fira Code" w:hAnsi="Fira Code"/>
+        </w:rPr>
+      </w:pPr>
+      <w:r>
+        <w:rPr>
+          <w:rFonts w:ascii="Fira Code" w:hAnsi="Fira Code"/>
+        </w:rPr>
+        <w:t xml:space="preserve">    FLIT</w:t>
+      </w:r>
+    </w:p>
+    <w:p>
+      <w:pPr>
+        <w:rPr>
+          <w:rFonts w:ascii="Fira Code" w:hAnsi="Fira Code"/>
+        </w:rPr>
+      </w:pPr>
+      <w:r>
+        <w:rPr>
+          <w:rFonts w:ascii="Fira Code" w:hAnsi="Fira Code"/>
+        </w:rPr>
+        <w:t xml:space="preserve">    FLCONFIN</w:t>
+      </w:r>
+    </w:p>
+    <w:p>
+      <w:pPr>
+        <w:rPr>
+          <w:rFonts w:ascii="Fira Code" w:hAnsi="Fira Code"/>
+        </w:rPr>
+      </w:pPr>
+      <w:r>
+        <w:rPr>
+          <w:rFonts w:ascii="Fira Code" w:hAnsi="Fira Code"/>
+        </w:rPr>
+        <w:t xml:space="preserve">    FLFAMILY           0.005      0.002      2.661      0.008      0.306</w:t>
+      </w:r>
+    </w:p>
+    <w:p>
+      <w:pPr>
+        <w:rPr>
+          <w:rFonts w:ascii="Fira Code" w:hAnsi="Fira Code"/>
+        </w:rPr>
+      </w:pPr>
+    </w:p>
+    <w:p>
+      <w:pPr>
+        <w:rPr>
+          <w:rFonts w:ascii="Fira Code" w:hAnsi="Fira Code"/>
+        </w:rPr>
+      </w:pPr>
+      <w:r>
+        <w:rPr>
+          <w:rFonts w:ascii="Fira Code" w:hAnsi="Fira Code"/>
+        </w:rPr>
+        <w:t xml:space="preserve">  Direct</w:t>
+      </w:r>
+    </w:p>
+    <w:p>
+      <w:pPr>
+        <w:rPr>
+          <w:rFonts w:ascii="Fira Code" w:hAnsi="Fira Code"/>
+        </w:rPr>
+      </w:pPr>
+      <w:r>
+        <w:rPr>
+          <w:rFonts w:ascii="Fira Code" w:hAnsi="Fira Code"/>
+        </w:rPr>
+        <w:t xml:space="preserve">    FLIT</w:t>
+      </w:r>
+    </w:p>
+    <w:p>
+      <w:pPr>
+        <w:rPr>
+          <w:rFonts w:ascii="Fira Code" w:hAnsi="Fira Code"/>
+        </w:rPr>
+      </w:pPr>
+      <w:r>
+        <w:rPr>
+          <w:rFonts w:ascii="Fira Code" w:hAnsi="Fira Code"/>
+        </w:rPr>
+        <w:t xml:space="preserve">    FLFAMILY          -0.016      0.010     -1.659      0.097      0.268</w:t>
+      </w:r>
+    </w:p>
+    <w:p>
+      <w:pPr>
+        <w:rPr>
+          <w:rFonts w:ascii="Fira Code" w:hAnsi="Fira Code"/>
+        </w:rPr>
+      </w:pPr>
+    </w:p>
+    <w:p>
+      <w:pPr>
+        <w:rPr>
+          <w:rFonts w:ascii="Fira Code" w:hAnsi="Fira Code"/>
+        </w:rPr>
+      </w:pPr>
+    </w:p>
+    <w:p>
+      <w:pPr>
+        <w:rPr>
+          <w:rFonts w:ascii="Fira Code" w:hAnsi="Fira Code"/>
+        </w:rPr>
+      </w:pPr>
+      <w:r>
+        <w:rPr>
+          <w:rFonts w:ascii="Fira Code" w:hAnsi="Fira Code"/>
+        </w:rPr>
         <w:t>Effects from NOBULLY to FLIT</w:t>
       </w:r>
     </w:p>
@@ -2740,40 +2948,40 @@
         <w:rPr>
           <w:rFonts w:ascii="Fira Code" w:hAnsi="Fira Code"/>
         </w:rPr>
-        <w:t>Effects from FLFAMILY to FLIT</w:t>
-      </w:r>
-    </w:p>
-    <w:p>
-      <w:pPr>
-        <w:rPr>
-          <w:rFonts w:ascii="Fira Code" w:hAnsi="Fira Code"/>
-        </w:rPr>
-      </w:pPr>
-    </w:p>
-    <w:p>
-      <w:pPr>
-        <w:rPr>
-          <w:rFonts w:ascii="Fira Code" w:hAnsi="Fira Code"/>
-        </w:rPr>
-      </w:pPr>
-      <w:r>
-        <w:rPr>
-          <w:rFonts w:ascii="Fira Code" w:hAnsi="Fira Code"/>
-        </w:rPr>
-        <w:t xml:space="preserve">  Total                0.009      0.010      0.912      0.362      0.218</w:t>
-      </w:r>
-    </w:p>
-    <w:p>
-      <w:pPr>
-        <w:rPr>
-          <w:rFonts w:ascii="Fira Code" w:hAnsi="Fira Code"/>
-        </w:rPr>
-      </w:pPr>
-      <w:r>
-        <w:rPr>
-          <w:rFonts w:ascii="Fira Code" w:hAnsi="Fira Code"/>
-        </w:rPr>
-        <w:t xml:space="preserve">  Total indirect       0.025      0.003      9.787      0.000      0.186</w:t>
+        <w:t>Effects from ESCS to FLIT</w:t>
+      </w:r>
+    </w:p>
+    <w:p>
+      <w:pPr>
+        <w:rPr>
+          <w:rFonts w:ascii="Fira Code" w:hAnsi="Fira Code"/>
+        </w:rPr>
+      </w:pPr>
+    </w:p>
+    <w:p>
+      <w:pPr>
+        <w:rPr>
+          <w:rFonts w:ascii="Fira Code" w:hAnsi="Fira Code"/>
+        </w:rPr>
+      </w:pPr>
+      <w:r>
+        <w:rPr>
+          <w:rFonts w:ascii="Fira Code" w:hAnsi="Fira Code"/>
+        </w:rPr>
+        <w:t xml:space="preserve">  Total                0.290      0.016     18.461      0.000      0.196</w:t>
+      </w:r>
+    </w:p>
+    <w:p>
+      <w:pPr>
+        <w:rPr>
+          <w:rFonts w:ascii="Fira Code" w:hAnsi="Fira Code"/>
+        </w:rPr>
+      </w:pPr>
+      <w:r>
+        <w:rPr>
+          <w:rFonts w:ascii="Fira Code" w:hAnsi="Fira Code"/>
+        </w:rPr>
+        <w:t xml:space="preserve">  Total indirect       0.045      0.003     14.860      0.000      0.201</w:t>
       </w:r>
     </w:p>
     <w:p>
@@ -2832,7 +3040,7 @@
         <w:rPr>
           <w:rFonts w:ascii="Fira Code" w:hAnsi="Fira Code"/>
         </w:rPr>
-        <w:t xml:space="preserve">    FLFAMILY           0.020      0.002     10.029      0.000      0.118</w:t>
+        <w:t xml:space="preserve">    ESCS               0.043      0.003     14.496      0.000      0.171</w:t>
       </w:r>
     </w:p>
     <w:p>
@@ -2891,7 +3099,7 @@
         <w:rPr>
           <w:rFonts w:ascii="Fira Code" w:hAnsi="Fira Code"/>
         </w:rPr>
-        <w:t xml:space="preserve">    FLFAMILY           0.005      0.002      2.661      0.008      0.306</w:t>
+        <w:t xml:space="preserve">    ESCS               0.002      0.001      2.491      0.013      0.257</w:t>
       </w:r>
     </w:p>
     <w:p>
@@ -2937,107 +3145,87 @@
         <w:rPr>
           <w:rFonts w:ascii="Fira Code" w:hAnsi="Fira Code"/>
         </w:rPr>
-        <w:t xml:space="preserve">    FLFAMILY          -0.016      0.010     -1.659      0.097      0.268</w:t>
-      </w:r>
-    </w:p>
-    <w:p>
-      <w:pPr>
-        <w:rPr>
-          <w:rFonts w:ascii="Fira Code" w:hAnsi="Fira Code"/>
-        </w:rPr>
-      </w:pPr>
-    </w:p>
-    <w:p>
-      <w:pPr>
-        <w:rPr>
-          <w:rFonts w:ascii="Fira Code" w:hAnsi="Fira Code"/>
-        </w:rPr>
-      </w:pPr>
-    </w:p>
-    <w:p>
-      <w:pPr>
-        <w:rPr>
-          <w:rFonts w:ascii="Fira Code" w:hAnsi="Fira Code"/>
-        </w:rPr>
-      </w:pPr>
-      <w:r>
-        <w:rPr>
-          <w:rFonts w:ascii="Fira Code" w:hAnsi="Fira Code"/>
-        </w:rPr>
-        <w:t>BETWEEN</w:t>
-      </w:r>
-    </w:p>
-    <w:p>
-      <w:pPr>
-        <w:rPr>
-          <w:rFonts w:ascii="Fira Code" w:hAnsi="Fira Code"/>
-        </w:rPr>
-      </w:pPr>
-    </w:p>
-    <w:p>
-      <w:pPr>
-        <w:rPr>
-          <w:rFonts w:ascii="Fira Code" w:hAnsi="Fira Code"/>
-        </w:rPr>
-      </w:pPr>
-      <w:r>
-        <w:rPr>
-          <w:rFonts w:ascii="Fira Code" w:hAnsi="Fira Code"/>
-        </w:rPr>
-        <w:t>Effects from FLSCHOOL to FLIT</w:t>
-      </w:r>
-    </w:p>
-    <w:p>
-      <w:pPr>
-        <w:rPr>
-          <w:rFonts w:ascii="Fira Code" w:hAnsi="Fira Code"/>
-        </w:rPr>
-      </w:pPr>
-    </w:p>
-    <w:p>
-      <w:pPr>
-        <w:rPr>
-          <w:rFonts w:ascii="Fira Code" w:hAnsi="Fira Code"/>
-        </w:rPr>
-      </w:pPr>
-      <w:r>
-        <w:rPr>
-          <w:rFonts w:ascii="Fira Code" w:hAnsi="Fira Code"/>
-        </w:rPr>
-        <w:t xml:space="preserve">  Total               -0.283      0.065     -4.365      0.000      0.102</w:t>
-      </w:r>
-    </w:p>
-    <w:p>
-      <w:pPr>
-        <w:rPr>
-          <w:rFonts w:ascii="Fira Code" w:hAnsi="Fira Code"/>
-        </w:rPr>
-      </w:pPr>
-      <w:r>
-        <w:rPr>
-          <w:rFonts w:ascii="Fira Code" w:hAnsi="Fira Code"/>
-        </w:rPr>
-        <w:t xml:space="preserve">  Total indirect       0.000      0.000      0.000      1.000      0.167</w:t>
-      </w:r>
-    </w:p>
-    <w:p>
-      <w:pPr>
-        <w:rPr>
-          <w:rFonts w:ascii="Fira Code" w:hAnsi="Fira Code"/>
-        </w:rPr>
-      </w:pPr>
-    </w:p>
-    <w:p>
-      <w:pPr>
-        <w:rPr>
-          <w:rFonts w:ascii="Fira Code" w:hAnsi="Fira Code"/>
-        </w:rPr>
-      </w:pPr>
-      <w:r>
-        <w:rPr>
-          <w:rFonts w:ascii="Fira Code" w:hAnsi="Fira Code"/>
-        </w:rPr>
-        <w:t xml:space="preserve">  Direct</w:t>
+        <w:t xml:space="preserve">    ESCS               0.245      0.015     16.173      0.000      0.153</w:t>
+      </w:r>
+    </w:p>
+    <w:p>
+      <w:pPr>
+        <w:rPr>
+          <w:rFonts w:ascii="Fira Code" w:hAnsi="Fira Code"/>
+        </w:rPr>
+      </w:pPr>
+    </w:p>
+    <w:p>
+      <w:pPr>
+        <w:rPr>
+          <w:rFonts w:ascii="Fira Code" w:hAnsi="Fira Code"/>
+        </w:rPr>
+      </w:pPr>
+    </w:p>
+    <w:p>
+      <w:pPr>
+        <w:rPr>
+          <w:rFonts w:ascii="Fira Code" w:hAnsi="Fira Code"/>
+        </w:rPr>
+      </w:pPr>
+      <w:r>
+        <w:rPr>
+          <w:rFonts w:ascii="Fira Code" w:hAnsi="Fira Code"/>
+        </w:rPr>
+        <w:t>Effects from IMMI2GEN to FLIT</w:t>
+      </w:r>
+    </w:p>
+    <w:p>
+      <w:pPr>
+        <w:rPr>
+          <w:rFonts w:ascii="Fira Code" w:hAnsi="Fira Code"/>
+        </w:rPr>
+      </w:pPr>
+    </w:p>
+    <w:p>
+      <w:pPr>
+        <w:rPr>
+          <w:rFonts w:ascii="Fira Code" w:hAnsi="Fira Code"/>
+        </w:rPr>
+      </w:pPr>
+      <w:r>
+        <w:rPr>
+          <w:rFonts w:ascii="Fira Code" w:hAnsi="Fira Code"/>
+        </w:rPr>
+        <w:t xml:space="preserve">  Total               -0.005      0.002     -2.812      0.005      0.078</w:t>
+      </w:r>
+    </w:p>
+    <w:p>
+      <w:pPr>
+        <w:rPr>
+          <w:rFonts w:ascii="Fira Code" w:hAnsi="Fira Code"/>
+        </w:rPr>
+      </w:pPr>
+      <w:r>
+        <w:rPr>
+          <w:rFonts w:ascii="Fira Code" w:hAnsi="Fira Code"/>
+        </w:rPr>
+        <w:t xml:space="preserve">  Total indirect      -0.005      0.002     -2.812      0.005      0.078</w:t>
+      </w:r>
+    </w:p>
+    <w:p>
+      <w:pPr>
+        <w:rPr>
+          <w:rFonts w:ascii="Fira Code" w:hAnsi="Fira Code"/>
+        </w:rPr>
+      </w:pPr>
+    </w:p>
+    <w:p>
+      <w:pPr>
+        <w:rPr>
+          <w:rFonts w:ascii="Fira Code" w:hAnsi="Fira Code"/>
+        </w:rPr>
+      </w:pPr>
+      <w:r>
+        <w:rPr>
+          <w:rFonts w:ascii="Fira Code" w:hAnsi="Fira Code"/>
+        </w:rPr>
+        <w:t xml:space="preserve">  Specific indirect 1</w:t>
       </w:r>
     </w:p>
     <w:p>
@@ -3063,87 +3251,40 @@
         <w:rPr>
           <w:rFonts w:ascii="Fira Code" w:hAnsi="Fira Code"/>
         </w:rPr>
-        <w:t xml:space="preserve">    FLSCHOOL          -0.283      0.065     -4.365      0.000      0.102</w:t>
-      </w:r>
-    </w:p>
-    <w:p>
-      <w:pPr>
-        <w:rPr>
-          <w:rFonts w:ascii="Fira Code" w:hAnsi="Fira Code"/>
-        </w:rPr>
-      </w:pPr>
-    </w:p>
-    <w:p>
-      <w:pPr>
-        <w:rPr>
-          <w:rFonts w:ascii="Fira Code" w:hAnsi="Fira Code"/>
-        </w:rPr>
-      </w:pPr>
-    </w:p>
-    <w:p>
-      <w:pPr>
-        <w:rPr>
-          <w:rFonts w:ascii="Fira Code" w:hAnsi="Fira Code"/>
-        </w:rPr>
-      </w:pPr>
-      <w:r>
-        <w:rPr>
-          <w:rFonts w:ascii="Fira Code" w:hAnsi="Fira Code"/>
-        </w:rPr>
-        <w:t>Effects from NOBULLY to FLIT</w:t>
-      </w:r>
-    </w:p>
-    <w:p>
-      <w:pPr>
-        <w:rPr>
-          <w:rFonts w:ascii="Fira Code" w:hAnsi="Fira Code"/>
-        </w:rPr>
-      </w:pPr>
-    </w:p>
-    <w:p>
-      <w:pPr>
-        <w:rPr>
-          <w:rFonts w:ascii="Fira Code" w:hAnsi="Fira Code"/>
-        </w:rPr>
-      </w:pPr>
-      <w:r>
-        <w:rPr>
-          <w:rFonts w:ascii="Fira Code" w:hAnsi="Fira Code"/>
-        </w:rPr>
-        <w:t xml:space="preserve">  Total                0.266      0.071      3.766      0.000      0.100</w:t>
-      </w:r>
-    </w:p>
-    <w:p>
-      <w:pPr>
-        <w:rPr>
-          <w:rFonts w:ascii="Fira Code" w:hAnsi="Fira Code"/>
-        </w:rPr>
-      </w:pPr>
-      <w:r>
-        <w:rPr>
-          <w:rFonts w:ascii="Fira Code" w:hAnsi="Fira Code"/>
-        </w:rPr>
-        <w:t xml:space="preserve">  Total indirect       0.000      0.000      0.000      1.000      0.167</w:t>
-      </w:r>
-    </w:p>
-    <w:p>
-      <w:pPr>
-        <w:rPr>
-          <w:rFonts w:ascii="Fira Code" w:hAnsi="Fira Code"/>
-        </w:rPr>
-      </w:pPr>
-    </w:p>
-    <w:p>
-      <w:pPr>
-        <w:rPr>
-          <w:rFonts w:ascii="Fira Code" w:hAnsi="Fira Code"/>
-        </w:rPr>
-      </w:pPr>
-      <w:r>
-        <w:rPr>
-          <w:rFonts w:ascii="Fira Code" w:hAnsi="Fira Code"/>
-        </w:rPr>
-        <w:t xml:space="preserve">  Direct</w:t>
+        <w:t xml:space="preserve">    FCFMLRTY</w:t>
+      </w:r>
+    </w:p>
+    <w:p>
+      <w:pPr>
+        <w:rPr>
+          <w:rFonts w:ascii="Fira Code" w:hAnsi="Fira Code"/>
+        </w:rPr>
+      </w:pPr>
+      <w:r>
+        <w:rPr>
+          <w:rFonts w:ascii="Fira Code" w:hAnsi="Fira Code"/>
+        </w:rPr>
+        <w:t xml:space="preserve">    IMMI2GEN          -0.005      0.002     -2.443      0.015      0.072</w:t>
+      </w:r>
+    </w:p>
+    <w:p>
+      <w:pPr>
+        <w:rPr>
+          <w:rFonts w:ascii="Fira Code" w:hAnsi="Fira Code"/>
+        </w:rPr>
+      </w:pPr>
+    </w:p>
+    <w:p>
+      <w:pPr>
+        <w:rPr>
+          <w:rFonts w:ascii="Fira Code" w:hAnsi="Fira Code"/>
+        </w:rPr>
+      </w:pPr>
+      <w:r>
+        <w:rPr>
+          <w:rFonts w:ascii="Fira Code" w:hAnsi="Fira Code"/>
+        </w:rPr>
+        <w:t xml:space="preserve">  Specific indirect 2</w:t>
       </w:r>
     </w:p>
     <w:p>
@@ -3169,87 +3310,101 @@
         <w:rPr>
           <w:rFonts w:ascii="Fira Code" w:hAnsi="Fira Code"/>
         </w:rPr>
-        <w:t xml:space="preserve">    NOBULLY            0.266      0.071      3.766      0.000      0.100</w:t>
-      </w:r>
-    </w:p>
-    <w:p>
-      <w:pPr>
-        <w:rPr>
-          <w:rFonts w:ascii="Fira Code" w:hAnsi="Fira Code"/>
-        </w:rPr>
-      </w:pPr>
-    </w:p>
-    <w:p>
-      <w:pPr>
-        <w:rPr>
-          <w:rFonts w:ascii="Fira Code" w:hAnsi="Fira Code"/>
-        </w:rPr>
-      </w:pPr>
-    </w:p>
-    <w:p>
-      <w:pPr>
-        <w:rPr>
-          <w:rFonts w:ascii="Fira Code" w:hAnsi="Fira Code"/>
-        </w:rPr>
-      </w:pPr>
-      <w:r>
-        <w:rPr>
-          <w:rFonts w:ascii="Fira Code" w:hAnsi="Fira Code"/>
-        </w:rPr>
-        <w:t>Effects from FLFAMILY to FLIT</w:t>
-      </w:r>
-    </w:p>
-    <w:p>
-      <w:pPr>
-        <w:rPr>
-          <w:rFonts w:ascii="Fira Code" w:hAnsi="Fira Code"/>
-        </w:rPr>
-      </w:pPr>
-    </w:p>
-    <w:p>
-      <w:pPr>
-        <w:rPr>
-          <w:rFonts w:ascii="Fira Code" w:hAnsi="Fira Code"/>
-        </w:rPr>
-      </w:pPr>
-      <w:r>
-        <w:rPr>
-          <w:rFonts w:ascii="Fira Code" w:hAnsi="Fira Code"/>
-        </w:rPr>
-        <w:t xml:space="preserve">  Total               -0.214      0.054     -3.975      0.000      0.093</w:t>
-      </w:r>
-    </w:p>
-    <w:p>
-      <w:pPr>
-        <w:rPr>
-          <w:rFonts w:ascii="Fira Code" w:hAnsi="Fira Code"/>
-        </w:rPr>
-      </w:pPr>
-      <w:r>
-        <w:rPr>
-          <w:rFonts w:ascii="Fira Code" w:hAnsi="Fira Code"/>
-        </w:rPr>
-        <w:t xml:space="preserve">  Total indirect       0.000      0.000      0.000      1.000      0.167</w:t>
-      </w:r>
-    </w:p>
-    <w:p>
-      <w:pPr>
-        <w:rPr>
-          <w:rFonts w:ascii="Fira Code" w:hAnsi="Fira Code"/>
-        </w:rPr>
-      </w:pPr>
-    </w:p>
-    <w:p>
-      <w:pPr>
-        <w:rPr>
-          <w:rFonts w:ascii="Fira Code" w:hAnsi="Fira Code"/>
-        </w:rPr>
-      </w:pPr>
-      <w:r>
-        <w:rPr>
-          <w:rFonts w:ascii="Fira Code" w:hAnsi="Fira Code"/>
-        </w:rPr>
-        <w:t xml:space="preserve">  Direct</w:t>
+        <w:lastRenderedPageBreak/>
+        <w:t xml:space="preserve">    FLCONFIN</w:t>
+      </w:r>
+    </w:p>
+    <w:p>
+      <w:pPr>
+        <w:rPr>
+          <w:rFonts w:ascii="Fira Code" w:hAnsi="Fira Code"/>
+        </w:rPr>
+      </w:pPr>
+      <w:r>
+        <w:rPr>
+          <w:rFonts w:ascii="Fira Code" w:hAnsi="Fira Code"/>
+        </w:rPr>
+        <w:t xml:space="preserve">    IMMI2GEN          -0.001      0.000     -2.103      0.035      0.205</w:t>
+      </w:r>
+    </w:p>
+    <w:p>
+      <w:pPr>
+        <w:rPr>
+          <w:rFonts w:ascii="Fira Code" w:hAnsi="Fira Code"/>
+        </w:rPr>
+      </w:pPr>
+    </w:p>
+    <w:p>
+      <w:pPr>
+        <w:rPr>
+          <w:rFonts w:ascii="Fira Code" w:hAnsi="Fira Code"/>
+        </w:rPr>
+      </w:pPr>
+    </w:p>
+    <w:p>
+      <w:pPr>
+        <w:rPr>
+          <w:rFonts w:ascii="Fira Code" w:hAnsi="Fira Code"/>
+        </w:rPr>
+      </w:pPr>
+      <w:r>
+        <w:rPr>
+          <w:rFonts w:ascii="Fira Code" w:hAnsi="Fira Code"/>
+        </w:rPr>
+        <w:t>Effects from MALE to FLIT</w:t>
+      </w:r>
+    </w:p>
+    <w:p>
+      <w:pPr>
+        <w:rPr>
+          <w:rFonts w:ascii="Fira Code" w:hAnsi="Fira Code"/>
+        </w:rPr>
+      </w:pPr>
+    </w:p>
+    <w:p>
+      <w:pPr>
+        <w:rPr>
+          <w:rFonts w:ascii="Fira Code" w:hAnsi="Fira Code"/>
+        </w:rPr>
+      </w:pPr>
+      <w:r>
+        <w:rPr>
+          <w:rFonts w:ascii="Fira Code" w:hAnsi="Fira Code"/>
+        </w:rPr>
+        <w:t xml:space="preserve">  Total                0.008      0.002      3.730      0.000      0.122</w:t>
+      </w:r>
+    </w:p>
+    <w:p>
+      <w:pPr>
+        <w:rPr>
+          <w:rFonts w:ascii="Fira Code" w:hAnsi="Fira Code"/>
+        </w:rPr>
+      </w:pPr>
+      <w:r>
+        <w:rPr>
+          <w:rFonts w:ascii="Fira Code" w:hAnsi="Fira Code"/>
+        </w:rPr>
+        <w:t xml:space="preserve">  Total indirect       0.008      0.002      3.730      0.000      0.122</w:t>
+      </w:r>
+    </w:p>
+    <w:p>
+      <w:pPr>
+        <w:rPr>
+          <w:rFonts w:ascii="Fira Code" w:hAnsi="Fira Code"/>
+        </w:rPr>
+      </w:pPr>
+    </w:p>
+    <w:p>
+      <w:pPr>
+        <w:rPr>
+          <w:rFonts w:ascii="Fira Code" w:hAnsi="Fira Code"/>
+        </w:rPr>
+      </w:pPr>
+      <w:r>
+        <w:rPr>
+          <w:rFonts w:ascii="Fira Code" w:hAnsi="Fira Code"/>
+        </w:rPr>
+        <w:t xml:space="preserve">  Specific indirect 1</w:t>
       </w:r>
     </w:p>
     <w:p>
@@ -3275,8 +3430,87 @@
         <w:rPr>
           <w:rFonts w:ascii="Fira Code" w:hAnsi="Fira Code"/>
         </w:rPr>
-        <w:t xml:space="preserve">    FLFAMILY          -0.214      0.054     -3.975      0.000      0.093</w:t>
-      </w:r>
+        <w:t xml:space="preserve">    FCFMLRTY</w:t>
+      </w:r>
+    </w:p>
+    <w:p>
+      <w:pPr>
+        <w:rPr>
+          <w:rFonts w:ascii="Fira Code" w:hAnsi="Fira Code"/>
+        </w:rPr>
+      </w:pPr>
+      <w:r>
+        <w:rPr>
+          <w:rFonts w:ascii="Fira Code" w:hAnsi="Fira Code"/>
+        </w:rPr>
+        <w:t xml:space="preserve">    MALE               0.004      0.002      2.612      0.009      0.063</w:t>
+      </w:r>
+    </w:p>
+    <w:p>
+      <w:pPr>
+        <w:rPr>
+          <w:rFonts w:ascii="Fira Code" w:hAnsi="Fira Code"/>
+        </w:rPr>
+      </w:pPr>
+    </w:p>
+    <w:p>
+      <w:pPr>
+        <w:rPr>
+          <w:rFonts w:ascii="Fira Code" w:hAnsi="Fira Code"/>
+        </w:rPr>
+      </w:pPr>
+      <w:r>
+        <w:rPr>
+          <w:rFonts w:ascii="Fira Code" w:hAnsi="Fira Code"/>
+        </w:rPr>
+        <w:t xml:space="preserve">  Specific indirect 2</w:t>
+      </w:r>
+    </w:p>
+    <w:p>
+      <w:pPr>
+        <w:rPr>
+          <w:rFonts w:ascii="Fira Code" w:hAnsi="Fira Code"/>
+        </w:rPr>
+      </w:pPr>
+      <w:r>
+        <w:rPr>
+          <w:rFonts w:ascii="Fira Code" w:hAnsi="Fira Code"/>
+        </w:rPr>
+        <w:t xml:space="preserve">    FLIT</w:t>
+      </w:r>
+    </w:p>
+    <w:p>
+      <w:pPr>
+        <w:rPr>
+          <w:rFonts w:ascii="Fira Code" w:hAnsi="Fira Code"/>
+        </w:rPr>
+      </w:pPr>
+      <w:r>
+        <w:rPr>
+          <w:rFonts w:ascii="Fira Code" w:hAnsi="Fira Code"/>
+        </w:rPr>
+        <w:t xml:space="preserve">    FLCONFIN</w:t>
+      </w:r>
+    </w:p>
+    <w:p>
+      <w:pPr>
+        <w:rPr>
+          <w:rFonts w:ascii="Fira Code" w:hAnsi="Fira Code"/>
+        </w:rPr>
+      </w:pPr>
+      <w:r>
+        <w:rPr>
+          <w:rFonts w:ascii="Fira Code" w:hAnsi="Fira Code"/>
+        </w:rPr>
+        <w:t xml:space="preserve">    MALE               0.004      0.001      2.679      0.007      0.272</w:t>
+      </w:r>
+    </w:p>
+    <w:p>
+      <w:pPr>
+        <w:rPr>
+          <w:rFonts w:ascii="Fira Code" w:hAnsi="Fira Code"/>
+        </w:rPr>
+      </w:pPr>
     </w:p>
     <w:sectPr>
       <w:pgSz w:w="11906" w:h="16838"/>

</xml_diff>